<commit_message>
Updated Documentation and start timings
</commit_message>
<xml_diff>
--- a/HullOS Specification.docx
+++ b/HullOS Specification.docx
@@ -1,6 +1,6 @@
 
 <file path=word/document.xml><?xml version="1.0" encoding="utf-8"?>
-<w:document xmlns:wpc="http://schemas.microsoft.com/office/word/2010/wordprocessingCanvas" xmlns:cx="http://schemas.microsoft.com/office/drawing/2014/chartex" xmlns:cx1="http://schemas.microsoft.com/office/drawing/2015/9/8/chartex" xmlns:cx2="http://schemas.microsoft.com/office/drawing/2015/10/21/chartex" xmlns:cx3="http://schemas.microsoft.com/office/drawing/2016/5/9/chartex" xmlns:cx4="http://schemas.microsoft.com/office/drawing/2016/5/10/chartex" xmlns:cx5="http://schemas.microsoft.com/office/drawing/2016/5/11/chartex" xmlns:cx6="http://schemas.microsoft.com/office/drawing/2016/5/12/chartex" xmlns:cx7="http://schemas.microsoft.com/office/drawing/2016/5/13/chartex" xmlns:cx8="http://schemas.microsoft.com/office/drawing/2016/5/14/chartex" xmlns:mc="http://schemas.openxmlformats.org/markup-compatibility/2006" xmlns:aink="http://schemas.microsoft.com/office/drawing/2016/ink" xmlns:am3d="http://schemas.microsoft.com/office/drawing/2017/model3d" xmlns:o="urn:schemas-microsoft-com:office:office" xmlns:r="http://schemas.openxmlformats.org/officeDocument/2006/relationships" xmlns:m="http://schemas.openxmlformats.org/officeDocument/2006/math" xmlns:v="urn:schemas-microsoft-com:vml" xmlns:wp14="http://schemas.microsoft.com/office/word/2010/wordprocessingDrawing" xmlns:wp="http://schemas.openxmlformats.org/drawingml/2006/wordprocessingDrawing" xmlns:w10="urn:schemas-microsoft-com:office:word" xmlns:w="http://schemas.openxmlformats.org/wordprocessingml/2006/main" xmlns:w14="http://schemas.microsoft.com/office/word/2010/wordml" xmlns:w15="http://schemas.microsoft.com/office/word/2012/wordml" xmlns:w16cid="http://schemas.microsoft.com/office/word/2016/wordml/cid" xmlns:w16se="http://schemas.microsoft.com/office/word/2015/wordml/symex" xmlns:wpg="http://schemas.microsoft.com/office/word/2010/wordprocessingGroup" xmlns:wpi="http://schemas.microsoft.com/office/word/2010/wordprocessingInk" xmlns:wne="http://schemas.microsoft.com/office/word/2006/wordml" xmlns:wps="http://schemas.microsoft.com/office/word/2010/wordprocessingShape" mc:Ignorable="w14 w15 w16se w16cid wp14">
+<w:document xmlns:wpc="http://schemas.microsoft.com/office/word/2010/wordprocessingCanvas" xmlns:cx="http://schemas.microsoft.com/office/drawing/2014/chartex" xmlns:cx1="http://schemas.microsoft.com/office/drawing/2015/9/8/chartex" xmlns:cx2="http://schemas.microsoft.com/office/drawing/2015/10/21/chartex" xmlns:cx3="http://schemas.microsoft.com/office/drawing/2016/5/9/chartex" xmlns:cx4="http://schemas.microsoft.com/office/drawing/2016/5/10/chartex" xmlns:cx5="http://schemas.microsoft.com/office/drawing/2016/5/11/chartex" xmlns:cx6="http://schemas.microsoft.com/office/drawing/2016/5/12/chartex" xmlns:cx7="http://schemas.microsoft.com/office/drawing/2016/5/13/chartex" xmlns:cx8="http://schemas.microsoft.com/office/drawing/2016/5/14/chartex" xmlns:mc="http://schemas.openxmlformats.org/markup-compatibility/2006" xmlns:aink="http://schemas.microsoft.com/office/drawing/2016/ink" xmlns:am3d="http://schemas.microsoft.com/office/drawing/2017/model3d" xmlns:o="urn:schemas-microsoft-com:office:office" xmlns:oel="http://schemas.microsoft.com/office/2019/extlst" xmlns:r="http://schemas.openxmlformats.org/officeDocument/2006/relationships" xmlns:m="http://schemas.openxmlformats.org/officeDocument/2006/math" xmlns:v="urn:schemas-microsoft-com:vml" xmlns:wp14="http://schemas.microsoft.com/office/word/2010/wordprocessingDrawing" xmlns:wp="http://schemas.openxmlformats.org/drawingml/2006/wordprocessingDrawing" xmlns:w10="urn:schemas-microsoft-com:office:word" xmlns:w="http://schemas.openxmlformats.org/wordprocessingml/2006/main" xmlns:w14="http://schemas.microsoft.com/office/word/2010/wordml" xmlns:w15="http://schemas.microsoft.com/office/word/2012/wordml" xmlns:w16cex="http://schemas.microsoft.com/office/word/2018/wordml/cex" xmlns:w16cid="http://schemas.microsoft.com/office/word/2016/wordml/cid" xmlns:w16="http://schemas.microsoft.com/office/word/2018/wordml" xmlns:w16sdtdh="http://schemas.microsoft.com/office/word/2020/wordml/sdtdatahash" xmlns:w16se="http://schemas.microsoft.com/office/word/2015/wordml/symex" xmlns:wpg="http://schemas.microsoft.com/office/word/2010/wordprocessingGroup" xmlns:wpi="http://schemas.microsoft.com/office/word/2010/wordprocessingInk" xmlns:wne="http://schemas.microsoft.com/office/word/2006/wordml" xmlns:wps="http://schemas.microsoft.com/office/word/2010/wordprocessingShape" mc:Ignorable="w14 w15 w16se w16cid w16 w16cex w16sdtdh wp14">
   <w:body>
     <w:p>
       <w:pPr>
@@ -126,7 +126,7 @@
         <w:t>.</w:t>
       </w:r>
       <w:r>
-        <w:t>2</w:t>
+        <w:t>3</w:t>
       </w:r>
     </w:p>
     <w:p>
@@ -464,14 +464,12 @@
       <w:r>
         <w:t xml:space="preserve">You can make the robot move a particular distance in a given time by adding an </w:t>
       </w:r>
-      <w:proofErr w:type="spellStart"/>
       <w:r>
         <w:rPr>
           <w:rStyle w:val="codeInTextChar"/>
         </w:rPr>
         <w:t>intime</w:t>
       </w:r>
-      <w:proofErr w:type="spellEnd"/>
       <w:r>
         <w:t xml:space="preserve"> value:</w:t>
       </w:r>
@@ -481,28 +479,12 @@
         <w:pStyle w:val="commandexample"/>
       </w:pPr>
       <w:r>
-        <w:t xml:space="preserve">move 100 </w:t>
-      </w:r>
-      <w:proofErr w:type="spellStart"/>
-      <w:r>
-        <w:t>intime</w:t>
-      </w:r>
-      <w:proofErr w:type="spellEnd"/>
-      <w:r>
-        <w:t xml:space="preserve"> 100</w:t>
-      </w:r>
-    </w:p>
-    <w:p>
-      <w:r>
-        <w:t xml:space="preserve">The value following the </w:t>
-      </w:r>
-      <w:proofErr w:type="spellStart"/>
-      <w:r>
-        <w:t>intime</w:t>
-      </w:r>
-      <w:proofErr w:type="spellEnd"/>
-      <w:r>
-        <w:t xml:space="preserve"> keyword is a number of </w:t>
+        <w:t>move 100 intime 100</w:t>
+      </w:r>
+    </w:p>
+    <w:p>
+      <w:r>
+        <w:t xml:space="preserve">The value following the intime keyword is a number of </w:t>
       </w:r>
       <w:r>
         <w:rPr>
@@ -610,14 +592,12 @@
       <w:r>
         <w:t xml:space="preserve">You can make the robot turn a particular angle in a given time by adding an </w:t>
       </w:r>
-      <w:proofErr w:type="spellStart"/>
       <w:r>
         <w:rPr>
           <w:rStyle w:val="codeInTextChar"/>
         </w:rPr>
         <w:t>intime</w:t>
       </w:r>
-      <w:proofErr w:type="spellEnd"/>
       <w:r>
         <w:t xml:space="preserve"> value:</w:t>
       </w:r>
@@ -636,15 +616,7 @@
         <w:t>360</w:t>
       </w:r>
       <w:r>
-        <w:t xml:space="preserve"> </w:t>
-      </w:r>
-      <w:proofErr w:type="spellStart"/>
-      <w:r>
-        <w:t>intime</w:t>
-      </w:r>
-      <w:proofErr w:type="spellEnd"/>
-      <w:r>
-        <w:t xml:space="preserve"> </w:t>
+        <w:t xml:space="preserve"> intime </w:t>
       </w:r>
       <w:r>
         <w:t>600</w:t>
@@ -652,15 +624,7 @@
     </w:p>
     <w:p>
       <w:r>
-        <w:t xml:space="preserve">The value following the </w:t>
-      </w:r>
-      <w:proofErr w:type="spellStart"/>
-      <w:r>
-        <w:t>intime</w:t>
-      </w:r>
-      <w:proofErr w:type="spellEnd"/>
-      <w:r>
-        <w:t xml:space="preserve"> keyword is a number of </w:t>
+        <w:t xml:space="preserve">The value following the intime keyword is a number of </w:t>
       </w:r>
       <w:r>
         <w:rPr>
@@ -781,15 +745,7 @@
     </w:p>
     <w:p>
       <w:r>
-        <w:t xml:space="preserve">The figure above shows how this works. If the radius is positive the curve will be about a point which is to the right of the robot, and the robot will turn clockwise as it moves. If the radius is negative the curve will be about a point that is to the left of the robot, and the robot will turn </w:t>
-      </w:r>
-      <w:proofErr w:type="spellStart"/>
-      <w:r>
-        <w:t>counterclockwise</w:t>
-      </w:r>
-      <w:proofErr w:type="spellEnd"/>
-      <w:r>
-        <w:t>.  The centre point of the arc is on a line drawn between the two wheels. If the angle is positive the robot will turn clockwise.</w:t>
+        <w:t>The figure above shows how this works. If the radius is positive the curve will be about a point which is to the right of the robot, and the robot will turn clockwise as it moves. If the radius is negative the curve will be about a point that is to the left of the robot, and the robot will turn counterclockwise.  The centre point of the arc is on a line drawn between the two wheels. If the angle is positive the robot will turn clockwise.</w:t>
       </w:r>
       <w:r>
         <w:t xml:space="preserve"> </w:t>
@@ -812,14 +768,12 @@
       <w:r>
         <w:t xml:space="preserve">The arc command can be followed with an </w:t>
       </w:r>
-      <w:proofErr w:type="spellStart"/>
       <w:r>
         <w:rPr>
           <w:rStyle w:val="codeInTextChar"/>
         </w:rPr>
         <w:t>intime</w:t>
       </w:r>
-      <w:proofErr w:type="spellEnd"/>
       <w:r>
         <w:t xml:space="preserve"> value to give the number of </w:t>
       </w:r>
@@ -838,15 +792,7 @@
         <w:pStyle w:val="commandexample"/>
       </w:pPr>
       <w:r>
-        <w:t xml:space="preserve">arc 1000 angle 360 </w:t>
-      </w:r>
-      <w:proofErr w:type="spellStart"/>
-      <w:r>
-        <w:t>intime</w:t>
-      </w:r>
-      <w:proofErr w:type="spellEnd"/>
-      <w:r>
-        <w:t xml:space="preserve"> 600</w:t>
+        <w:t>arc 1000 angle 360 intime 600</w:t>
       </w:r>
     </w:p>
     <w:p>
@@ -976,15 +922,7 @@
     </w:p>
     <w:p>
       <w:r>
-        <w:t xml:space="preserve">The delay statement is frequently used in programs to, </w:t>
-      </w:r>
-      <w:proofErr w:type="spellStart"/>
-      <w:r>
-        <w:t>er</w:t>
-      </w:r>
-      <w:proofErr w:type="spellEnd"/>
-      <w:r>
-        <w:t xml:space="preserve">, delay them. The delay statement is followed by the size of the delay, </w:t>
+        <w:t xml:space="preserve">The delay statement is frequently used in programs to, er, delay them. The delay statement is followed by the size of the delay, </w:t>
       </w:r>
       <w:r>
         <w:rPr>
@@ -2172,12 +2110,7 @@
       <w:proofErr w:type="spellStart"/>
       <w:proofErr w:type="gramStart"/>
       <w:r>
-        <w:t>c</w:t>
-      </w:r>
-      <w:bookmarkStart w:id="0" w:name="_GoBack"/>
-      <w:bookmarkEnd w:id="0"/>
-      <w:r>
-        <w:t>n.nn</w:t>
+        <w:t>cn.nn</w:t>
       </w:r>
       <w:proofErr w:type="spellEnd"/>
       <w:proofErr w:type="gramEnd"/>
@@ -2801,16 +2734,11 @@
     </w:p>
     <w:p>
       <w:r>
-        <w:t xml:space="preserve">When the robot is restarted the </w:t>
-      </w:r>
-      <w:proofErr w:type="gramStart"/>
-      <w:r>
-        <w:t>messag</w:t>
+        <w:t>When the robot is restarted the messag</w:t>
       </w:r>
       <w:r>
         <w:t>e</w:t>
       </w:r>
-      <w:proofErr w:type="gramEnd"/>
       <w:r>
         <w:t xml:space="preserve"> level is set to 0 (i.e. all messages are turned off).</w:t>
       </w:r>
@@ -3269,15 +3197,7 @@
     </w:p>
     <w:p>
       <w:r>
-        <w:t xml:space="preserve">The figure above shows how this works. If the radius is positive the curve will be about a point which is to the right of the robot, and the robot will turn clockwise as it moves. If the radius is negative the curve will be about a point that is to the left of the robot, and the robot will turn </w:t>
-      </w:r>
-      <w:proofErr w:type="spellStart"/>
-      <w:r>
-        <w:t>counterclockwise</w:t>
-      </w:r>
-      <w:proofErr w:type="spellEnd"/>
-      <w:r>
-        <w:t>.  The centre point of the arc is on a line drawn between the two wheels.</w:t>
+        <w:t>The figure above shows how this works. If the radius is positive the curve will be about a point which is to the right of the robot, and the robot will turn clockwise as it moves. If the radius is negative the curve will be about a point that is to the left of the robot, and the robot will turn counterclockwise.  The centre point of the arc is on a line drawn between the two wheels.</w:t>
       </w:r>
       <w:r>
         <w:t xml:space="preserve"> If the angle is positive the robot w</w:t>
@@ -6873,13 +6793,8 @@
       <w:r>
         <w:t>*</w:t>
       </w:r>
-      <w:proofErr w:type="spellStart"/>
-      <w:r>
-        <w:t>VSresult</w:t>
-      </w:r>
-      <w:proofErr w:type="spellEnd"/>
-      <w:r>
-        <w:t>=count*5</w:t>
+      <w:r>
+        <w:t>VSresult=count*5</w:t>
       </w:r>
     </w:p>
     <w:p>
@@ -10550,9 +10465,1802 @@
         <w:t xml:space="preserve"> 58</w:t>
       </w:r>
     </w:p>
+    <w:p>
+      <w:pPr>
+        <w:pStyle w:val="Heading1"/>
+      </w:pPr>
+      <w:r>
+        <w:t>Language Specification</w:t>
+      </w:r>
+    </w:p>
+    <w:p>
+      <w:r>
+        <w:t>The language can be specified by the following grammar:</w:t>
+      </w:r>
+    </w:p>
+    <w:p>
+      <w:pPr>
+        <w:pStyle w:val="codeInText"/>
+        <w:rPr>
+          <w:sz w:val="18"/>
+          <w:szCs w:val="18"/>
+        </w:rPr>
+      </w:pPr>
+      <w:proofErr w:type="gramStart"/>
+      <w:r>
+        <w:rPr>
+          <w:sz w:val="18"/>
+          <w:szCs w:val="18"/>
+        </w:rPr>
+        <w:lastRenderedPageBreak/>
+        <w:t>letter ::=</w:t>
+      </w:r>
+      <w:proofErr w:type="gramEnd"/>
+      <w:r>
+        <w:rPr>
+          <w:sz w:val="18"/>
+          <w:szCs w:val="18"/>
+        </w:rPr>
+        <w:t xml:space="preserve"> ('A' |'B' | 'C' | 'D' | 'E' | 'F' | 'G' | 'H' | 'I' | 'J' | 'K' |'L' | 'M' | 'N' | 'O' | 'P' | 'Q' | 'R' | 'S' | 'T' | 'U' |'V' | 'W' | 'X' | 'Y' | 'Z' )</w:t>
+      </w:r>
+    </w:p>
+    <w:p>
+      <w:pPr>
+        <w:pStyle w:val="codeInText"/>
+        <w:rPr>
+          <w:sz w:val="18"/>
+          <w:szCs w:val="18"/>
+        </w:rPr>
+      </w:pPr>
+    </w:p>
+    <w:p>
+      <w:pPr>
+        <w:pStyle w:val="codeInText"/>
+        <w:rPr>
+          <w:sz w:val="18"/>
+          <w:szCs w:val="18"/>
+        </w:rPr>
+      </w:pPr>
+      <w:proofErr w:type="gramStart"/>
+      <w:r>
+        <w:rPr>
+          <w:sz w:val="18"/>
+          <w:szCs w:val="18"/>
+        </w:rPr>
+        <w:t>digit ::=</w:t>
+      </w:r>
+      <w:proofErr w:type="gramEnd"/>
+      <w:r>
+        <w:rPr>
+          <w:sz w:val="18"/>
+          <w:szCs w:val="18"/>
+        </w:rPr>
+        <w:t xml:space="preserve"> ( '1' |'2' | '3' | '4' | '5' | '6' | '7' | '8' | '9' | '0' )</w:t>
+      </w:r>
+    </w:p>
+    <w:p>
+      <w:pPr>
+        <w:pStyle w:val="codeInText"/>
+        <w:rPr>
+          <w:sz w:val="18"/>
+          <w:szCs w:val="18"/>
+        </w:rPr>
+      </w:pPr>
+    </w:p>
+    <w:p>
+      <w:pPr>
+        <w:pStyle w:val="codeInText"/>
+        <w:rPr>
+          <w:sz w:val="18"/>
+          <w:szCs w:val="18"/>
+        </w:rPr>
+      </w:pPr>
+      <w:proofErr w:type="gramStart"/>
+      <w:r>
+        <w:rPr>
+          <w:sz w:val="18"/>
+          <w:szCs w:val="18"/>
+        </w:rPr>
+        <w:t>integer ::=</w:t>
+      </w:r>
+      <w:proofErr w:type="gramEnd"/>
+      <w:r>
+        <w:rPr>
+          <w:sz w:val="18"/>
+          <w:szCs w:val="18"/>
+        </w:rPr>
+        <w:t xml:space="preserve"> ( ('-'|'+')? digit*)</w:t>
+      </w:r>
+    </w:p>
+    <w:p>
+      <w:pPr>
+        <w:pStyle w:val="codeInText"/>
+        <w:rPr>
+          <w:sz w:val="18"/>
+          <w:szCs w:val="18"/>
+        </w:rPr>
+      </w:pPr>
+    </w:p>
+    <w:p>
+      <w:pPr>
+        <w:pStyle w:val="codeInText"/>
+        <w:rPr>
+          <w:sz w:val="18"/>
+          <w:szCs w:val="18"/>
+        </w:rPr>
+      </w:pPr>
+      <w:proofErr w:type="gramStart"/>
+      <w:r>
+        <w:rPr>
+          <w:sz w:val="18"/>
+          <w:szCs w:val="18"/>
+        </w:rPr>
+        <w:t>space ::=</w:t>
+      </w:r>
+      <w:proofErr w:type="gramEnd"/>
+      <w:r>
+        <w:rPr>
+          <w:sz w:val="18"/>
+          <w:szCs w:val="18"/>
+        </w:rPr>
+        <w:t xml:space="preserve"> ( ' ' (' ')*)</w:t>
+      </w:r>
+    </w:p>
+    <w:p>
+      <w:pPr>
+        <w:pStyle w:val="codeInText"/>
+        <w:rPr>
+          <w:sz w:val="18"/>
+          <w:szCs w:val="18"/>
+        </w:rPr>
+      </w:pPr>
+    </w:p>
+    <w:p>
+      <w:pPr>
+        <w:pStyle w:val="codeInText"/>
+        <w:rPr>
+          <w:sz w:val="18"/>
+          <w:szCs w:val="18"/>
+        </w:rPr>
+      </w:pPr>
+      <w:proofErr w:type="spellStart"/>
+      <w:proofErr w:type="gramStart"/>
+      <w:r>
+        <w:rPr>
+          <w:sz w:val="18"/>
+          <w:szCs w:val="18"/>
+        </w:rPr>
+        <w:t>indentedStatement</w:t>
+      </w:r>
+      <w:proofErr w:type="spellEnd"/>
+      <w:r>
+        <w:rPr>
+          <w:sz w:val="18"/>
+          <w:szCs w:val="18"/>
+        </w:rPr>
+        <w:t xml:space="preserve"> ::=</w:t>
+      </w:r>
+      <w:proofErr w:type="gramEnd"/>
+      <w:r>
+        <w:rPr>
+          <w:sz w:val="18"/>
+          <w:szCs w:val="18"/>
+        </w:rPr>
+        <w:t xml:space="preserve"> space statement</w:t>
+      </w:r>
+    </w:p>
+    <w:p>
+      <w:pPr>
+        <w:pStyle w:val="codeInText"/>
+        <w:rPr>
+          <w:sz w:val="18"/>
+          <w:szCs w:val="18"/>
+        </w:rPr>
+      </w:pPr>
+    </w:p>
+    <w:p>
+      <w:pPr>
+        <w:pStyle w:val="codeInText"/>
+        <w:rPr>
+          <w:sz w:val="18"/>
+          <w:szCs w:val="18"/>
+        </w:rPr>
+      </w:pPr>
+      <w:proofErr w:type="spellStart"/>
+      <w:proofErr w:type="gramStart"/>
+      <w:r>
+        <w:rPr>
+          <w:sz w:val="18"/>
+          <w:szCs w:val="18"/>
+        </w:rPr>
+        <w:t>variablename</w:t>
+      </w:r>
+      <w:proofErr w:type="spellEnd"/>
+      <w:r>
+        <w:rPr>
+          <w:sz w:val="18"/>
+          <w:szCs w:val="18"/>
+        </w:rPr>
+        <w:t xml:space="preserve"> ::=</w:t>
+      </w:r>
+      <w:proofErr w:type="gramEnd"/>
+      <w:r>
+        <w:rPr>
+          <w:sz w:val="18"/>
+          <w:szCs w:val="18"/>
+        </w:rPr>
+        <w:t xml:space="preserve"> letter (letter | digit)*</w:t>
+      </w:r>
+    </w:p>
+    <w:p>
+      <w:pPr>
+        <w:pStyle w:val="codeInText"/>
+        <w:rPr>
+          <w:sz w:val="18"/>
+          <w:szCs w:val="18"/>
+        </w:rPr>
+      </w:pPr>
+    </w:p>
+    <w:p>
+      <w:pPr>
+        <w:pStyle w:val="codeInText"/>
+        <w:rPr>
+          <w:sz w:val="18"/>
+          <w:szCs w:val="18"/>
+        </w:rPr>
+      </w:pPr>
+      <w:proofErr w:type="spellStart"/>
+      <w:proofErr w:type="gramStart"/>
+      <w:r>
+        <w:rPr>
+          <w:sz w:val="18"/>
+          <w:szCs w:val="18"/>
+        </w:rPr>
+        <w:t>readingName</w:t>
+      </w:r>
+      <w:proofErr w:type="spellEnd"/>
+      <w:r>
+        <w:rPr>
+          <w:sz w:val="18"/>
+          <w:szCs w:val="18"/>
+        </w:rPr>
+        <w:t xml:space="preserve"> ::=</w:t>
+      </w:r>
+      <w:proofErr w:type="gramEnd"/>
+      <w:r>
+        <w:rPr>
+          <w:sz w:val="18"/>
+          <w:szCs w:val="18"/>
+        </w:rPr>
+        <w:t xml:space="preserve"> '%' </w:t>
+      </w:r>
+      <w:proofErr w:type="spellStart"/>
+      <w:r>
+        <w:rPr>
+          <w:sz w:val="18"/>
+          <w:szCs w:val="18"/>
+        </w:rPr>
+        <w:t>variableName</w:t>
+      </w:r>
+      <w:proofErr w:type="spellEnd"/>
+    </w:p>
+    <w:p>
+      <w:pPr>
+        <w:pStyle w:val="codeInText"/>
+        <w:rPr>
+          <w:sz w:val="18"/>
+          <w:szCs w:val="18"/>
+        </w:rPr>
+      </w:pPr>
+    </w:p>
+    <w:p>
+      <w:pPr>
+        <w:pStyle w:val="codeInText"/>
+        <w:rPr>
+          <w:sz w:val="18"/>
+          <w:szCs w:val="18"/>
+        </w:rPr>
+      </w:pPr>
+      <w:proofErr w:type="gramStart"/>
+      <w:r>
+        <w:rPr>
+          <w:sz w:val="18"/>
+          <w:szCs w:val="18"/>
+        </w:rPr>
+        <w:t>operand ::=</w:t>
+      </w:r>
+      <w:proofErr w:type="gramEnd"/>
+      <w:r>
+        <w:rPr>
+          <w:sz w:val="18"/>
+          <w:szCs w:val="18"/>
+        </w:rPr>
+        <w:t xml:space="preserve"> </w:t>
+      </w:r>
+      <w:proofErr w:type="spellStart"/>
+      <w:r>
+        <w:rPr>
+          <w:sz w:val="18"/>
+          <w:szCs w:val="18"/>
+        </w:rPr>
+        <w:t>variablename</w:t>
+      </w:r>
+      <w:proofErr w:type="spellEnd"/>
+      <w:r>
+        <w:rPr>
+          <w:sz w:val="18"/>
+          <w:szCs w:val="18"/>
+        </w:rPr>
+        <w:t xml:space="preserve"> | integer | </w:t>
+      </w:r>
+      <w:proofErr w:type="spellStart"/>
+      <w:r>
+        <w:rPr>
+          <w:sz w:val="18"/>
+          <w:szCs w:val="18"/>
+        </w:rPr>
+        <w:t>readingName</w:t>
+      </w:r>
+      <w:proofErr w:type="spellEnd"/>
+      <w:r>
+        <w:rPr>
+          <w:sz w:val="18"/>
+          <w:szCs w:val="18"/>
+        </w:rPr>
+        <w:t xml:space="preserve">  </w:t>
+      </w:r>
+    </w:p>
+    <w:p>
+      <w:pPr>
+        <w:pStyle w:val="codeInText"/>
+        <w:rPr>
+          <w:sz w:val="18"/>
+          <w:szCs w:val="18"/>
+        </w:rPr>
+      </w:pPr>
+    </w:p>
+    <w:p>
+      <w:pPr>
+        <w:pStyle w:val="codeInText"/>
+        <w:rPr>
+          <w:sz w:val="18"/>
+          <w:szCs w:val="18"/>
+        </w:rPr>
+      </w:pPr>
+      <w:proofErr w:type="gramStart"/>
+      <w:r>
+        <w:rPr>
+          <w:sz w:val="18"/>
+          <w:szCs w:val="18"/>
+        </w:rPr>
+        <w:t>operator ::=</w:t>
+      </w:r>
+      <w:proofErr w:type="gramEnd"/>
+      <w:r>
+        <w:rPr>
+          <w:sz w:val="18"/>
+          <w:szCs w:val="18"/>
+        </w:rPr>
+        <w:t xml:space="preserve"> '+' | '-' | '*' | '/' | '%'</w:t>
+      </w:r>
+    </w:p>
+    <w:p>
+      <w:pPr>
+        <w:pStyle w:val="codeInText"/>
+        <w:rPr>
+          <w:sz w:val="18"/>
+          <w:szCs w:val="18"/>
+        </w:rPr>
+      </w:pPr>
+    </w:p>
+    <w:p>
+      <w:pPr>
+        <w:pStyle w:val="codeInText"/>
+        <w:rPr>
+          <w:sz w:val="18"/>
+          <w:szCs w:val="18"/>
+        </w:rPr>
+      </w:pPr>
+      <w:proofErr w:type="gramStart"/>
+      <w:r>
+        <w:rPr>
+          <w:sz w:val="18"/>
+          <w:szCs w:val="18"/>
+        </w:rPr>
+        <w:t>expression ::=</w:t>
+      </w:r>
+      <w:proofErr w:type="gramEnd"/>
+      <w:r>
+        <w:rPr>
+          <w:sz w:val="18"/>
+          <w:szCs w:val="18"/>
+        </w:rPr>
+        <w:t xml:space="preserve"> operand spaces operator spaces operand </w:t>
+      </w:r>
+    </w:p>
+    <w:p>
+      <w:pPr>
+        <w:pStyle w:val="codeInText"/>
+        <w:rPr>
+          <w:sz w:val="18"/>
+          <w:szCs w:val="18"/>
+        </w:rPr>
+      </w:pPr>
+    </w:p>
+    <w:p>
+      <w:pPr>
+        <w:pStyle w:val="codeInText"/>
+        <w:rPr>
+          <w:sz w:val="18"/>
+          <w:szCs w:val="18"/>
+        </w:rPr>
+      </w:pPr>
+      <w:proofErr w:type="gramStart"/>
+      <w:r>
+        <w:rPr>
+          <w:sz w:val="18"/>
+          <w:szCs w:val="18"/>
+        </w:rPr>
+        <w:t>value ::=</w:t>
+      </w:r>
+      <w:proofErr w:type="gramEnd"/>
+      <w:r>
+        <w:rPr>
+          <w:sz w:val="18"/>
+          <w:szCs w:val="18"/>
+        </w:rPr>
+        <w:t xml:space="preserve"> (operand | expression)</w:t>
+      </w:r>
+    </w:p>
+    <w:p>
+      <w:pPr>
+        <w:pStyle w:val="codeInText"/>
+        <w:rPr>
+          <w:sz w:val="18"/>
+          <w:szCs w:val="18"/>
+        </w:rPr>
+      </w:pPr>
+    </w:p>
+    <w:p>
+      <w:pPr>
+        <w:pStyle w:val="codeInText"/>
+        <w:rPr>
+          <w:sz w:val="18"/>
+          <w:szCs w:val="18"/>
+        </w:rPr>
+      </w:pPr>
+      <w:proofErr w:type="spellStart"/>
+      <w:proofErr w:type="gramStart"/>
+      <w:r>
+        <w:rPr>
+          <w:sz w:val="18"/>
+          <w:szCs w:val="18"/>
+        </w:rPr>
+        <w:t>logicalOperator</w:t>
+      </w:r>
+      <w:proofErr w:type="spellEnd"/>
+      <w:r>
+        <w:rPr>
+          <w:sz w:val="18"/>
+          <w:szCs w:val="18"/>
+        </w:rPr>
+        <w:t xml:space="preserve"> ::=</w:t>
+      </w:r>
+      <w:proofErr w:type="gramEnd"/>
+      <w:r>
+        <w:rPr>
+          <w:sz w:val="18"/>
+          <w:szCs w:val="18"/>
+        </w:rPr>
+        <w:t xml:space="preserve"> '&lt;' | '&gt;' | '==' | '!='</w:t>
+      </w:r>
+    </w:p>
+    <w:p>
+      <w:pPr>
+        <w:pStyle w:val="codeInText"/>
+        <w:rPr>
+          <w:sz w:val="18"/>
+          <w:szCs w:val="18"/>
+        </w:rPr>
+      </w:pPr>
+    </w:p>
+    <w:p>
+      <w:pPr>
+        <w:pStyle w:val="codeInText"/>
+        <w:rPr>
+          <w:sz w:val="18"/>
+          <w:szCs w:val="18"/>
+        </w:rPr>
+      </w:pPr>
+      <w:proofErr w:type="gramStart"/>
+      <w:r>
+        <w:rPr>
+          <w:sz w:val="18"/>
+          <w:szCs w:val="18"/>
+        </w:rPr>
+        <w:t>condition ::=</w:t>
+      </w:r>
+      <w:proofErr w:type="gramEnd"/>
+      <w:r>
+        <w:rPr>
+          <w:sz w:val="18"/>
+          <w:szCs w:val="18"/>
+        </w:rPr>
+        <w:t xml:space="preserve"> (operand </w:t>
+      </w:r>
+      <w:proofErr w:type="spellStart"/>
+      <w:r>
+        <w:rPr>
+          <w:sz w:val="18"/>
+          <w:szCs w:val="18"/>
+        </w:rPr>
+        <w:t>logicalOperator</w:t>
+      </w:r>
+      <w:proofErr w:type="spellEnd"/>
+      <w:r>
+        <w:rPr>
+          <w:sz w:val="18"/>
+          <w:szCs w:val="18"/>
+        </w:rPr>
+        <w:t xml:space="preserve"> operand) </w:t>
+      </w:r>
+    </w:p>
+    <w:p>
+      <w:pPr>
+        <w:pStyle w:val="codeInText"/>
+        <w:rPr>
+          <w:sz w:val="18"/>
+          <w:szCs w:val="18"/>
+        </w:rPr>
+      </w:pPr>
+    </w:p>
+    <w:p>
+      <w:pPr>
+        <w:pStyle w:val="codeInText"/>
+        <w:rPr>
+          <w:sz w:val="18"/>
+          <w:szCs w:val="18"/>
+        </w:rPr>
+      </w:pPr>
+      <w:proofErr w:type="gramStart"/>
+      <w:r>
+        <w:rPr>
+          <w:sz w:val="18"/>
+          <w:szCs w:val="18"/>
+        </w:rPr>
+        <w:t>statement ::=</w:t>
+      </w:r>
+      <w:proofErr w:type="gramEnd"/>
+      <w:r>
+        <w:rPr>
+          <w:sz w:val="18"/>
+          <w:szCs w:val="18"/>
+        </w:rPr>
+        <w:t xml:space="preserve"> ('angry' </w:t>
+      </w:r>
+      <w:proofErr w:type="spellStart"/>
+      <w:r>
+        <w:rPr>
+          <w:sz w:val="18"/>
+          <w:szCs w:val="18"/>
+        </w:rPr>
+        <w:t>lineEnding</w:t>
+      </w:r>
+      <w:proofErr w:type="spellEnd"/>
+      <w:r>
+        <w:rPr>
+          <w:sz w:val="18"/>
+          <w:szCs w:val="18"/>
+        </w:rPr>
+        <w:t>)</w:t>
+      </w:r>
+    </w:p>
+    <w:p>
+      <w:pPr>
+        <w:pStyle w:val="codeInText"/>
+        <w:rPr>
+          <w:sz w:val="18"/>
+          <w:szCs w:val="18"/>
+        </w:rPr>
+      </w:pPr>
+      <w:proofErr w:type="gramStart"/>
+      <w:r>
+        <w:rPr>
+          <w:sz w:val="18"/>
+          <w:szCs w:val="18"/>
+        </w:rPr>
+        <w:t>statement ::=</w:t>
+      </w:r>
+      <w:proofErr w:type="gramEnd"/>
+      <w:r>
+        <w:rPr>
+          <w:sz w:val="18"/>
+          <w:szCs w:val="18"/>
+        </w:rPr>
+        <w:t xml:space="preserve"> ('happy' </w:t>
+      </w:r>
+      <w:proofErr w:type="spellStart"/>
+      <w:r>
+        <w:rPr>
+          <w:sz w:val="18"/>
+          <w:szCs w:val="18"/>
+        </w:rPr>
+        <w:t>lineEnding</w:t>
+      </w:r>
+      <w:proofErr w:type="spellEnd"/>
+      <w:r>
+        <w:rPr>
+          <w:sz w:val="18"/>
+          <w:szCs w:val="18"/>
+        </w:rPr>
+        <w:t>)</w:t>
+      </w:r>
+    </w:p>
+    <w:p>
+      <w:pPr>
+        <w:pStyle w:val="codeInText"/>
+        <w:rPr>
+          <w:sz w:val="18"/>
+          <w:szCs w:val="18"/>
+        </w:rPr>
+      </w:pPr>
+    </w:p>
+    <w:p>
+      <w:pPr>
+        <w:pStyle w:val="codeInText"/>
+        <w:rPr>
+          <w:sz w:val="18"/>
+          <w:szCs w:val="18"/>
+        </w:rPr>
+      </w:pPr>
+      <w:proofErr w:type="gramStart"/>
+      <w:r>
+        <w:rPr>
+          <w:sz w:val="18"/>
+          <w:szCs w:val="18"/>
+        </w:rPr>
+        <w:t>distance ::=</w:t>
+      </w:r>
+      <w:proofErr w:type="gramEnd"/>
+      <w:r>
+        <w:rPr>
+          <w:sz w:val="18"/>
+          <w:szCs w:val="18"/>
+        </w:rPr>
+        <w:t xml:space="preserve"> (value)</w:t>
+      </w:r>
+    </w:p>
+    <w:p>
+      <w:pPr>
+        <w:pStyle w:val="codeInText"/>
+        <w:rPr>
+          <w:sz w:val="18"/>
+          <w:szCs w:val="18"/>
+        </w:rPr>
+      </w:pPr>
+      <w:proofErr w:type="spellStart"/>
+      <w:proofErr w:type="gramStart"/>
+      <w:r>
+        <w:rPr>
+          <w:sz w:val="18"/>
+          <w:szCs w:val="18"/>
+        </w:rPr>
+        <w:t>moveTime</w:t>
+      </w:r>
+      <w:proofErr w:type="spellEnd"/>
+      <w:r>
+        <w:rPr>
+          <w:sz w:val="18"/>
+          <w:szCs w:val="18"/>
+        </w:rPr>
+        <w:t xml:space="preserve"> ::=</w:t>
+      </w:r>
+      <w:proofErr w:type="gramEnd"/>
+      <w:r>
+        <w:rPr>
+          <w:sz w:val="18"/>
+          <w:szCs w:val="18"/>
+        </w:rPr>
+        <w:t xml:space="preserve"> (value)</w:t>
+      </w:r>
+    </w:p>
+    <w:p>
+      <w:pPr>
+        <w:pStyle w:val="codeInText"/>
+        <w:rPr>
+          <w:sz w:val="18"/>
+          <w:szCs w:val="18"/>
+        </w:rPr>
+      </w:pPr>
+    </w:p>
+    <w:p>
+      <w:pPr>
+        <w:pStyle w:val="codeInText"/>
+        <w:rPr>
+          <w:sz w:val="18"/>
+          <w:szCs w:val="18"/>
+        </w:rPr>
+      </w:pPr>
+      <w:proofErr w:type="gramStart"/>
+      <w:r>
+        <w:rPr>
+          <w:sz w:val="18"/>
+          <w:szCs w:val="18"/>
+        </w:rPr>
+        <w:t>statement ::=</w:t>
+      </w:r>
+      <w:proofErr w:type="gramEnd"/>
+      <w:r>
+        <w:rPr>
+          <w:sz w:val="18"/>
+          <w:szCs w:val="18"/>
+        </w:rPr>
+        <w:t xml:space="preserve"> ('move' (space  distance ( space 'intime' space </w:t>
+      </w:r>
+      <w:proofErr w:type="spellStart"/>
+      <w:r>
+        <w:rPr>
+          <w:sz w:val="18"/>
+          <w:szCs w:val="18"/>
+        </w:rPr>
+        <w:t>moveTime</w:t>
+      </w:r>
+      <w:proofErr w:type="spellEnd"/>
+      <w:r>
+        <w:rPr>
+          <w:sz w:val="18"/>
+          <w:szCs w:val="18"/>
+        </w:rPr>
+        <w:t xml:space="preserve">)?)? </w:t>
+      </w:r>
+      <w:proofErr w:type="spellStart"/>
+      <w:r>
+        <w:rPr>
+          <w:sz w:val="18"/>
+          <w:szCs w:val="18"/>
+        </w:rPr>
+        <w:t>lineEnding</w:t>
+      </w:r>
+      <w:proofErr w:type="spellEnd"/>
+      <w:r>
+        <w:rPr>
+          <w:sz w:val="18"/>
+          <w:szCs w:val="18"/>
+        </w:rPr>
+        <w:t xml:space="preserve">) </w:t>
+      </w:r>
+    </w:p>
+    <w:p>
+      <w:pPr>
+        <w:pStyle w:val="codeInText"/>
+        <w:rPr>
+          <w:sz w:val="18"/>
+          <w:szCs w:val="18"/>
+        </w:rPr>
+      </w:pPr>
+    </w:p>
+    <w:p>
+      <w:pPr>
+        <w:pStyle w:val="codeInText"/>
+        <w:rPr>
+          <w:sz w:val="18"/>
+          <w:szCs w:val="18"/>
+        </w:rPr>
+      </w:pPr>
+      <w:proofErr w:type="gramStart"/>
+      <w:r>
+        <w:rPr>
+          <w:sz w:val="18"/>
+          <w:szCs w:val="18"/>
+        </w:rPr>
+        <w:t>angle ::=</w:t>
+      </w:r>
+      <w:proofErr w:type="gramEnd"/>
+      <w:r>
+        <w:rPr>
+          <w:sz w:val="18"/>
+          <w:szCs w:val="18"/>
+        </w:rPr>
+        <w:t xml:space="preserve"> (value)</w:t>
+      </w:r>
+    </w:p>
+    <w:p>
+      <w:pPr>
+        <w:pStyle w:val="codeInText"/>
+        <w:rPr>
+          <w:sz w:val="18"/>
+          <w:szCs w:val="18"/>
+        </w:rPr>
+      </w:pPr>
+    </w:p>
+    <w:p>
+      <w:pPr>
+        <w:pStyle w:val="codeInText"/>
+        <w:rPr>
+          <w:sz w:val="18"/>
+          <w:szCs w:val="18"/>
+        </w:rPr>
+      </w:pPr>
+      <w:proofErr w:type="gramStart"/>
+      <w:r>
+        <w:rPr>
+          <w:sz w:val="18"/>
+          <w:szCs w:val="18"/>
+        </w:rPr>
+        <w:t>statement ::=</w:t>
+      </w:r>
+      <w:proofErr w:type="gramEnd"/>
+      <w:r>
+        <w:rPr>
+          <w:sz w:val="18"/>
+          <w:szCs w:val="18"/>
+        </w:rPr>
+        <w:t xml:space="preserve"> ('turn' (space angle ( space 'intime' space </w:t>
+      </w:r>
+      <w:proofErr w:type="spellStart"/>
+      <w:r>
+        <w:rPr>
+          <w:sz w:val="18"/>
+          <w:szCs w:val="18"/>
+        </w:rPr>
+        <w:t>moveTime</w:t>
+      </w:r>
+      <w:proofErr w:type="spellEnd"/>
+      <w:r>
+        <w:rPr>
+          <w:sz w:val="18"/>
+          <w:szCs w:val="18"/>
+        </w:rPr>
+        <w:t xml:space="preserve">)?)? </w:t>
+      </w:r>
+      <w:proofErr w:type="spellStart"/>
+      <w:r>
+        <w:rPr>
+          <w:sz w:val="18"/>
+          <w:szCs w:val="18"/>
+        </w:rPr>
+        <w:t>lineEnding</w:t>
+      </w:r>
+      <w:proofErr w:type="spellEnd"/>
+      <w:r>
+        <w:rPr>
+          <w:sz w:val="18"/>
+          <w:szCs w:val="18"/>
+        </w:rPr>
+        <w:t>)</w:t>
+      </w:r>
+    </w:p>
+    <w:p>
+      <w:pPr>
+        <w:pStyle w:val="codeInText"/>
+        <w:rPr>
+          <w:sz w:val="18"/>
+          <w:szCs w:val="18"/>
+        </w:rPr>
+      </w:pPr>
+    </w:p>
+    <w:p>
+      <w:pPr>
+        <w:pStyle w:val="codeInText"/>
+        <w:rPr>
+          <w:sz w:val="18"/>
+          <w:szCs w:val="18"/>
+        </w:rPr>
+      </w:pPr>
+      <w:proofErr w:type="gramStart"/>
+      <w:r>
+        <w:rPr>
+          <w:sz w:val="18"/>
+          <w:szCs w:val="18"/>
+        </w:rPr>
+        <w:t>radius ::=</w:t>
+      </w:r>
+      <w:proofErr w:type="gramEnd"/>
+      <w:r>
+        <w:rPr>
+          <w:sz w:val="18"/>
+          <w:szCs w:val="18"/>
+        </w:rPr>
+        <w:t xml:space="preserve"> (value)</w:t>
+      </w:r>
+    </w:p>
+    <w:p>
+      <w:pPr>
+        <w:pStyle w:val="codeInText"/>
+        <w:rPr>
+          <w:sz w:val="18"/>
+          <w:szCs w:val="18"/>
+        </w:rPr>
+      </w:pPr>
+    </w:p>
+    <w:p>
+      <w:pPr>
+        <w:pStyle w:val="codeInText"/>
+        <w:rPr>
+          <w:sz w:val="18"/>
+          <w:szCs w:val="18"/>
+        </w:rPr>
+      </w:pPr>
+      <w:proofErr w:type="gramStart"/>
+      <w:r>
+        <w:rPr>
+          <w:sz w:val="18"/>
+          <w:szCs w:val="18"/>
+        </w:rPr>
+        <w:t>statement ::=</w:t>
+      </w:r>
+      <w:proofErr w:type="gramEnd"/>
+      <w:r>
+        <w:rPr>
+          <w:sz w:val="18"/>
+          <w:szCs w:val="18"/>
+        </w:rPr>
+        <w:t xml:space="preserve"> ('arc' space radius (space 'angle' angle ( space 'intime' space </w:t>
+      </w:r>
+      <w:proofErr w:type="spellStart"/>
+      <w:r>
+        <w:rPr>
+          <w:sz w:val="18"/>
+          <w:szCs w:val="18"/>
+        </w:rPr>
+        <w:t>moveTime</w:t>
+      </w:r>
+      <w:proofErr w:type="spellEnd"/>
+      <w:r>
+        <w:rPr>
+          <w:sz w:val="18"/>
+          <w:szCs w:val="18"/>
+        </w:rPr>
+        <w:t xml:space="preserve"> )?)? </w:t>
+      </w:r>
+      <w:proofErr w:type="spellStart"/>
+      <w:r>
+        <w:rPr>
+          <w:sz w:val="18"/>
+          <w:szCs w:val="18"/>
+        </w:rPr>
+        <w:t>lineEnding</w:t>
+      </w:r>
+      <w:proofErr w:type="spellEnd"/>
+      <w:r>
+        <w:rPr>
+          <w:sz w:val="18"/>
+          <w:szCs w:val="18"/>
+        </w:rPr>
+        <w:t xml:space="preserve"> )</w:t>
+      </w:r>
+    </w:p>
+    <w:p>
+      <w:pPr>
+        <w:pStyle w:val="codeInText"/>
+        <w:rPr>
+          <w:sz w:val="18"/>
+          <w:szCs w:val="18"/>
+        </w:rPr>
+      </w:pPr>
+    </w:p>
+    <w:p>
+      <w:pPr>
+        <w:pStyle w:val="codeInText"/>
+        <w:rPr>
+          <w:sz w:val="18"/>
+          <w:szCs w:val="18"/>
+        </w:rPr>
+      </w:pPr>
+      <w:proofErr w:type="spellStart"/>
+      <w:proofErr w:type="gramStart"/>
+      <w:r>
+        <w:rPr>
+          <w:sz w:val="18"/>
+          <w:szCs w:val="18"/>
+        </w:rPr>
+        <w:t>delayTime</w:t>
+      </w:r>
+      <w:proofErr w:type="spellEnd"/>
+      <w:r>
+        <w:rPr>
+          <w:sz w:val="18"/>
+          <w:szCs w:val="18"/>
+        </w:rPr>
+        <w:t xml:space="preserve"> ::=</w:t>
+      </w:r>
+      <w:proofErr w:type="gramEnd"/>
+      <w:r>
+        <w:rPr>
+          <w:sz w:val="18"/>
+          <w:szCs w:val="18"/>
+        </w:rPr>
+        <w:t xml:space="preserve"> (value)</w:t>
+      </w:r>
+    </w:p>
+    <w:p>
+      <w:pPr>
+        <w:pStyle w:val="codeInText"/>
+        <w:rPr>
+          <w:sz w:val="18"/>
+          <w:szCs w:val="18"/>
+        </w:rPr>
+      </w:pPr>
+    </w:p>
+    <w:p>
+      <w:pPr>
+        <w:pStyle w:val="codeInText"/>
+        <w:rPr>
+          <w:sz w:val="18"/>
+          <w:szCs w:val="18"/>
+        </w:rPr>
+      </w:pPr>
+      <w:proofErr w:type="gramStart"/>
+      <w:r>
+        <w:rPr>
+          <w:sz w:val="18"/>
+          <w:szCs w:val="18"/>
+        </w:rPr>
+        <w:t>statement ::=</w:t>
+      </w:r>
+      <w:proofErr w:type="gramEnd"/>
+      <w:r>
+        <w:rPr>
+          <w:sz w:val="18"/>
+          <w:szCs w:val="18"/>
+        </w:rPr>
+        <w:t xml:space="preserve"> ('delay' space  </w:t>
+      </w:r>
+      <w:proofErr w:type="spellStart"/>
+      <w:r>
+        <w:rPr>
+          <w:sz w:val="18"/>
+          <w:szCs w:val="18"/>
+        </w:rPr>
+        <w:t>delayTime</w:t>
+      </w:r>
+      <w:proofErr w:type="spellEnd"/>
+      <w:r>
+        <w:rPr>
+          <w:sz w:val="18"/>
+          <w:szCs w:val="18"/>
+        </w:rPr>
+        <w:t xml:space="preserve"> </w:t>
+      </w:r>
+      <w:proofErr w:type="spellStart"/>
+      <w:r>
+        <w:rPr>
+          <w:sz w:val="18"/>
+          <w:szCs w:val="18"/>
+        </w:rPr>
+        <w:t>lineEnding</w:t>
+      </w:r>
+      <w:proofErr w:type="spellEnd"/>
+      <w:r>
+        <w:rPr>
+          <w:sz w:val="18"/>
+          <w:szCs w:val="18"/>
+        </w:rPr>
+        <w:t xml:space="preserve">) </w:t>
+      </w:r>
+    </w:p>
+    <w:p>
+      <w:pPr>
+        <w:pStyle w:val="codeInText"/>
+        <w:rPr>
+          <w:sz w:val="18"/>
+          <w:szCs w:val="18"/>
+        </w:rPr>
+      </w:pPr>
+    </w:p>
+    <w:p>
+      <w:pPr>
+        <w:pStyle w:val="codeInText"/>
+        <w:rPr>
+          <w:sz w:val="18"/>
+          <w:szCs w:val="18"/>
+        </w:rPr>
+      </w:pPr>
+      <w:proofErr w:type="spellStart"/>
+      <w:proofErr w:type="gramStart"/>
+      <w:r>
+        <w:rPr>
+          <w:sz w:val="18"/>
+          <w:szCs w:val="18"/>
+        </w:rPr>
+        <w:t>colourName</w:t>
+      </w:r>
+      <w:proofErr w:type="spellEnd"/>
+      <w:r>
+        <w:rPr>
+          <w:sz w:val="18"/>
+          <w:szCs w:val="18"/>
+        </w:rPr>
+        <w:t xml:space="preserve"> ::=</w:t>
+      </w:r>
+      <w:proofErr w:type="gramEnd"/>
+      <w:r>
+        <w:rPr>
+          <w:sz w:val="18"/>
+          <w:szCs w:val="18"/>
+        </w:rPr>
+        <w:t xml:space="preserve"> 'red' | 'green' | 'blue' | 'yellow' | 'magenta' | 'cyan' | 'white' | 'black'</w:t>
+      </w:r>
+    </w:p>
+    <w:p>
+      <w:pPr>
+        <w:pStyle w:val="codeInText"/>
+        <w:rPr>
+          <w:sz w:val="18"/>
+          <w:szCs w:val="18"/>
+        </w:rPr>
+      </w:pPr>
+    </w:p>
+    <w:p>
+      <w:pPr>
+        <w:pStyle w:val="codeInText"/>
+        <w:rPr>
+          <w:sz w:val="18"/>
+          <w:szCs w:val="18"/>
+        </w:rPr>
+      </w:pPr>
+      <w:proofErr w:type="gramStart"/>
+      <w:r>
+        <w:rPr>
+          <w:sz w:val="18"/>
+          <w:szCs w:val="18"/>
+        </w:rPr>
+        <w:t>statement ::=</w:t>
+      </w:r>
+      <w:proofErr w:type="gramEnd"/>
+      <w:r>
+        <w:rPr>
+          <w:sz w:val="18"/>
+          <w:szCs w:val="18"/>
+        </w:rPr>
+        <w:t xml:space="preserve"> </w:t>
+      </w:r>
+      <w:proofErr w:type="spellStart"/>
+      <w:r>
+        <w:rPr>
+          <w:sz w:val="18"/>
+          <w:szCs w:val="18"/>
+        </w:rPr>
+        <w:t>colourName</w:t>
+      </w:r>
+      <w:proofErr w:type="spellEnd"/>
+      <w:r>
+        <w:rPr>
+          <w:sz w:val="18"/>
+          <w:szCs w:val="18"/>
+        </w:rPr>
+        <w:t xml:space="preserve"> </w:t>
+      </w:r>
+      <w:proofErr w:type="spellStart"/>
+      <w:r>
+        <w:rPr>
+          <w:sz w:val="18"/>
+          <w:szCs w:val="18"/>
+        </w:rPr>
+        <w:t>lineEnding</w:t>
+      </w:r>
+      <w:proofErr w:type="spellEnd"/>
+    </w:p>
+    <w:p>
+      <w:pPr>
+        <w:pStyle w:val="codeInText"/>
+        <w:rPr>
+          <w:sz w:val="18"/>
+          <w:szCs w:val="18"/>
+        </w:rPr>
+      </w:pPr>
+    </w:p>
+    <w:p>
+      <w:pPr>
+        <w:pStyle w:val="codeInText"/>
+        <w:rPr>
+          <w:sz w:val="18"/>
+          <w:szCs w:val="18"/>
+        </w:rPr>
+      </w:pPr>
+      <w:proofErr w:type="spellStart"/>
+      <w:proofErr w:type="gramStart"/>
+      <w:r>
+        <w:rPr>
+          <w:sz w:val="18"/>
+          <w:szCs w:val="18"/>
+        </w:rPr>
+        <w:t>soundFreq</w:t>
+      </w:r>
+      <w:proofErr w:type="spellEnd"/>
+      <w:r>
+        <w:rPr>
+          <w:sz w:val="18"/>
+          <w:szCs w:val="18"/>
+        </w:rPr>
+        <w:t xml:space="preserve"> ::=</w:t>
+      </w:r>
+      <w:proofErr w:type="gramEnd"/>
+      <w:r>
+        <w:rPr>
+          <w:sz w:val="18"/>
+          <w:szCs w:val="18"/>
+        </w:rPr>
+        <w:t xml:space="preserve"> (value)</w:t>
+      </w:r>
+    </w:p>
+    <w:p>
+      <w:pPr>
+        <w:pStyle w:val="codeInText"/>
+        <w:rPr>
+          <w:sz w:val="18"/>
+          <w:szCs w:val="18"/>
+        </w:rPr>
+      </w:pPr>
+      <w:proofErr w:type="spellStart"/>
+      <w:proofErr w:type="gramStart"/>
+      <w:r>
+        <w:rPr>
+          <w:sz w:val="18"/>
+          <w:szCs w:val="18"/>
+        </w:rPr>
+        <w:t>soundDur</w:t>
+      </w:r>
+      <w:proofErr w:type="spellEnd"/>
+      <w:r>
+        <w:rPr>
+          <w:sz w:val="18"/>
+          <w:szCs w:val="18"/>
+        </w:rPr>
+        <w:t xml:space="preserve"> ::=</w:t>
+      </w:r>
+      <w:proofErr w:type="gramEnd"/>
+      <w:r>
+        <w:rPr>
+          <w:sz w:val="18"/>
+          <w:szCs w:val="18"/>
+        </w:rPr>
+        <w:t xml:space="preserve"> (value)</w:t>
+      </w:r>
+    </w:p>
+    <w:p>
+      <w:pPr>
+        <w:pStyle w:val="codeInText"/>
+        <w:rPr>
+          <w:sz w:val="18"/>
+          <w:szCs w:val="18"/>
+        </w:rPr>
+      </w:pPr>
+    </w:p>
+    <w:p>
+      <w:pPr>
+        <w:pStyle w:val="codeInText"/>
+        <w:rPr>
+          <w:sz w:val="18"/>
+          <w:szCs w:val="18"/>
+        </w:rPr>
+      </w:pPr>
+      <w:proofErr w:type="gramStart"/>
+      <w:r>
+        <w:rPr>
+          <w:sz w:val="18"/>
+          <w:szCs w:val="18"/>
+        </w:rPr>
+        <w:t>statement ::=</w:t>
+      </w:r>
+      <w:proofErr w:type="gramEnd"/>
+      <w:r>
+        <w:rPr>
+          <w:sz w:val="18"/>
+          <w:szCs w:val="18"/>
+        </w:rPr>
+        <w:t xml:space="preserve"> (('sound') space </w:t>
+      </w:r>
+      <w:proofErr w:type="spellStart"/>
+      <w:r>
+        <w:rPr>
+          <w:sz w:val="18"/>
+          <w:szCs w:val="18"/>
+        </w:rPr>
+        <w:t>soundFreq</w:t>
+      </w:r>
+      <w:proofErr w:type="spellEnd"/>
+      <w:r>
+        <w:rPr>
+          <w:sz w:val="18"/>
+          <w:szCs w:val="18"/>
+        </w:rPr>
+        <w:t xml:space="preserve"> ('duration' </w:t>
+      </w:r>
+      <w:proofErr w:type="spellStart"/>
+      <w:r>
+        <w:rPr>
+          <w:sz w:val="18"/>
+          <w:szCs w:val="18"/>
+        </w:rPr>
+        <w:t>soundDur</w:t>
+      </w:r>
+      <w:proofErr w:type="spellEnd"/>
+      <w:r>
+        <w:rPr>
+          <w:sz w:val="18"/>
+          <w:szCs w:val="18"/>
+        </w:rPr>
+        <w:t xml:space="preserve">)? ('wait')? </w:t>
+      </w:r>
+      <w:proofErr w:type="spellStart"/>
+      <w:proofErr w:type="gramStart"/>
+      <w:r>
+        <w:rPr>
+          <w:sz w:val="18"/>
+          <w:szCs w:val="18"/>
+        </w:rPr>
+        <w:t>lineEnding</w:t>
+      </w:r>
+      <w:proofErr w:type="spellEnd"/>
+      <w:r>
+        <w:rPr>
+          <w:sz w:val="18"/>
+          <w:szCs w:val="18"/>
+        </w:rPr>
+        <w:t xml:space="preserve"> )</w:t>
+      </w:r>
+      <w:proofErr w:type="gramEnd"/>
+    </w:p>
+    <w:p>
+      <w:pPr>
+        <w:pStyle w:val="codeInText"/>
+        <w:rPr>
+          <w:sz w:val="18"/>
+          <w:szCs w:val="18"/>
+        </w:rPr>
+      </w:pPr>
+    </w:p>
+    <w:p>
+      <w:pPr>
+        <w:pStyle w:val="codeInText"/>
+        <w:rPr>
+          <w:sz w:val="18"/>
+          <w:szCs w:val="18"/>
+        </w:rPr>
+      </w:pPr>
+      <w:proofErr w:type="gramStart"/>
+      <w:r>
+        <w:rPr>
+          <w:sz w:val="18"/>
+          <w:szCs w:val="18"/>
+        </w:rPr>
+        <w:t>statement ::=</w:t>
+      </w:r>
+      <w:proofErr w:type="gramEnd"/>
+      <w:r>
+        <w:rPr>
+          <w:sz w:val="18"/>
+          <w:szCs w:val="18"/>
+        </w:rPr>
+        <w:t xml:space="preserve"> ('set' space </w:t>
+      </w:r>
+      <w:proofErr w:type="spellStart"/>
+      <w:r>
+        <w:rPr>
+          <w:sz w:val="18"/>
+          <w:szCs w:val="18"/>
+        </w:rPr>
+        <w:t>variablename</w:t>
+      </w:r>
+      <w:proofErr w:type="spellEnd"/>
+      <w:r>
+        <w:rPr>
+          <w:sz w:val="18"/>
+          <w:szCs w:val="18"/>
+        </w:rPr>
+        <w:t xml:space="preserve"> '=' value </w:t>
+      </w:r>
+      <w:proofErr w:type="spellStart"/>
+      <w:r>
+        <w:rPr>
+          <w:sz w:val="18"/>
+          <w:szCs w:val="18"/>
+        </w:rPr>
+        <w:t>lineEnding</w:t>
+      </w:r>
+      <w:proofErr w:type="spellEnd"/>
+      <w:r>
+        <w:rPr>
+          <w:sz w:val="18"/>
+          <w:szCs w:val="18"/>
+        </w:rPr>
+        <w:t xml:space="preserve">)   </w:t>
+      </w:r>
+    </w:p>
+    <w:p>
+      <w:pPr>
+        <w:pStyle w:val="codeInText"/>
+        <w:rPr>
+          <w:sz w:val="18"/>
+          <w:szCs w:val="18"/>
+        </w:rPr>
+      </w:pPr>
+    </w:p>
+    <w:p>
+      <w:pPr>
+        <w:pStyle w:val="codeInText"/>
+        <w:rPr>
+          <w:sz w:val="18"/>
+          <w:szCs w:val="18"/>
+        </w:rPr>
+      </w:pPr>
+      <w:proofErr w:type="gramStart"/>
+      <w:r>
+        <w:rPr>
+          <w:sz w:val="18"/>
+          <w:szCs w:val="18"/>
+        </w:rPr>
+        <w:t>statement ::=</w:t>
+      </w:r>
+      <w:proofErr w:type="gramEnd"/>
+      <w:r>
+        <w:rPr>
+          <w:sz w:val="18"/>
+          <w:szCs w:val="18"/>
+        </w:rPr>
+        <w:t xml:space="preserve"> ('if' space condition </w:t>
+      </w:r>
+      <w:proofErr w:type="spellStart"/>
+      <w:r>
+        <w:rPr>
+          <w:sz w:val="18"/>
+          <w:szCs w:val="18"/>
+        </w:rPr>
+        <w:t>lineEnding</w:t>
+      </w:r>
+      <w:proofErr w:type="spellEnd"/>
+      <w:r>
+        <w:rPr>
+          <w:sz w:val="18"/>
+          <w:szCs w:val="18"/>
+        </w:rPr>
+        <w:t xml:space="preserve"> (</w:t>
+      </w:r>
+      <w:proofErr w:type="spellStart"/>
+      <w:r>
+        <w:rPr>
+          <w:sz w:val="18"/>
+          <w:szCs w:val="18"/>
+        </w:rPr>
+        <w:t>indentedStatement</w:t>
+      </w:r>
+      <w:proofErr w:type="spellEnd"/>
+      <w:r>
+        <w:rPr>
+          <w:sz w:val="18"/>
+          <w:szCs w:val="18"/>
+        </w:rPr>
+        <w:t xml:space="preserve"> </w:t>
+      </w:r>
+      <w:proofErr w:type="spellStart"/>
+      <w:r>
+        <w:rPr>
+          <w:sz w:val="18"/>
+          <w:szCs w:val="18"/>
+        </w:rPr>
+        <w:t>lineEnding</w:t>
+      </w:r>
+      <w:proofErr w:type="spellEnd"/>
+      <w:r>
+        <w:rPr>
+          <w:sz w:val="18"/>
+          <w:szCs w:val="18"/>
+        </w:rPr>
+        <w:t xml:space="preserve">)* (('else' </w:t>
+      </w:r>
+      <w:proofErr w:type="spellStart"/>
+      <w:r>
+        <w:rPr>
+          <w:sz w:val="18"/>
+          <w:szCs w:val="18"/>
+        </w:rPr>
+        <w:t>lineEnding</w:t>
+      </w:r>
+      <w:proofErr w:type="spellEnd"/>
+      <w:r>
+        <w:rPr>
+          <w:sz w:val="18"/>
+          <w:szCs w:val="18"/>
+        </w:rPr>
+        <w:t>)  (</w:t>
+      </w:r>
+      <w:proofErr w:type="spellStart"/>
+      <w:r>
+        <w:rPr>
+          <w:sz w:val="18"/>
+          <w:szCs w:val="18"/>
+        </w:rPr>
+        <w:t>indentedStatement</w:t>
+      </w:r>
+      <w:proofErr w:type="spellEnd"/>
+      <w:r>
+        <w:rPr>
+          <w:sz w:val="18"/>
+          <w:szCs w:val="18"/>
+        </w:rPr>
+        <w:t xml:space="preserve"> </w:t>
+      </w:r>
+      <w:proofErr w:type="spellStart"/>
+      <w:r>
+        <w:rPr>
+          <w:sz w:val="18"/>
+          <w:szCs w:val="18"/>
+        </w:rPr>
+        <w:t>lineEnding</w:t>
+      </w:r>
+      <w:proofErr w:type="spellEnd"/>
+      <w:r>
+        <w:rPr>
+          <w:sz w:val="18"/>
+          <w:szCs w:val="18"/>
+        </w:rPr>
+        <w:t>)*)?)</w:t>
+      </w:r>
+    </w:p>
+    <w:p>
+      <w:pPr>
+        <w:pStyle w:val="codeInText"/>
+        <w:rPr>
+          <w:sz w:val="18"/>
+          <w:szCs w:val="18"/>
+        </w:rPr>
+      </w:pPr>
+    </w:p>
+    <w:p>
+      <w:pPr>
+        <w:pStyle w:val="codeInText"/>
+        <w:rPr>
+          <w:sz w:val="18"/>
+          <w:szCs w:val="18"/>
+        </w:rPr>
+      </w:pPr>
+      <w:proofErr w:type="gramStart"/>
+      <w:r>
+        <w:rPr>
+          <w:sz w:val="18"/>
+          <w:szCs w:val="18"/>
+        </w:rPr>
+        <w:t>statement ::=</w:t>
+      </w:r>
+      <w:proofErr w:type="gramEnd"/>
+      <w:r>
+        <w:rPr>
+          <w:sz w:val="18"/>
+          <w:szCs w:val="18"/>
+        </w:rPr>
+        <w:t xml:space="preserve"> ('while' space condition </w:t>
+      </w:r>
+      <w:proofErr w:type="spellStart"/>
+      <w:r>
+        <w:rPr>
+          <w:sz w:val="18"/>
+          <w:szCs w:val="18"/>
+        </w:rPr>
+        <w:t>lineEnding</w:t>
+      </w:r>
+      <w:proofErr w:type="spellEnd"/>
+      <w:r>
+        <w:rPr>
+          <w:sz w:val="18"/>
+          <w:szCs w:val="18"/>
+        </w:rPr>
+        <w:t xml:space="preserve"> (</w:t>
+      </w:r>
+      <w:proofErr w:type="spellStart"/>
+      <w:r>
+        <w:rPr>
+          <w:sz w:val="18"/>
+          <w:szCs w:val="18"/>
+        </w:rPr>
+        <w:t>indentedStatement</w:t>
+      </w:r>
+      <w:proofErr w:type="spellEnd"/>
+      <w:r>
+        <w:rPr>
+          <w:sz w:val="18"/>
+          <w:szCs w:val="18"/>
+        </w:rPr>
+        <w:t xml:space="preserve">  </w:t>
+      </w:r>
+      <w:proofErr w:type="spellStart"/>
+      <w:r>
+        <w:rPr>
+          <w:sz w:val="18"/>
+          <w:szCs w:val="18"/>
+        </w:rPr>
+        <w:t>lineEnding</w:t>
+      </w:r>
+      <w:proofErr w:type="spellEnd"/>
+      <w:r>
+        <w:rPr>
+          <w:sz w:val="18"/>
+          <w:szCs w:val="18"/>
+        </w:rPr>
+        <w:t>)*)</w:t>
+      </w:r>
+    </w:p>
+    <w:p>
+      <w:pPr>
+        <w:pStyle w:val="codeInText"/>
+        <w:rPr>
+          <w:sz w:val="18"/>
+          <w:szCs w:val="18"/>
+        </w:rPr>
+      </w:pPr>
+    </w:p>
+    <w:p>
+      <w:pPr>
+        <w:pStyle w:val="codeInText"/>
+        <w:rPr>
+          <w:sz w:val="18"/>
+          <w:szCs w:val="18"/>
+        </w:rPr>
+      </w:pPr>
+      <w:proofErr w:type="gramStart"/>
+      <w:r>
+        <w:rPr>
+          <w:sz w:val="18"/>
+          <w:szCs w:val="18"/>
+        </w:rPr>
+        <w:t>statement ::=</w:t>
+      </w:r>
+      <w:proofErr w:type="gramEnd"/>
+      <w:r>
+        <w:rPr>
+          <w:sz w:val="18"/>
+          <w:szCs w:val="18"/>
+        </w:rPr>
+        <w:t xml:space="preserve"> ('forever' </w:t>
+      </w:r>
+      <w:proofErr w:type="spellStart"/>
+      <w:r>
+        <w:rPr>
+          <w:sz w:val="18"/>
+          <w:szCs w:val="18"/>
+        </w:rPr>
+        <w:t>lineEnding</w:t>
+      </w:r>
+      <w:proofErr w:type="spellEnd"/>
+      <w:r>
+        <w:rPr>
+          <w:sz w:val="18"/>
+          <w:szCs w:val="18"/>
+        </w:rPr>
+        <w:t xml:space="preserve"> (</w:t>
+      </w:r>
+      <w:proofErr w:type="spellStart"/>
+      <w:r>
+        <w:rPr>
+          <w:sz w:val="18"/>
+          <w:szCs w:val="18"/>
+        </w:rPr>
+        <w:t>indentedStatement</w:t>
+      </w:r>
+      <w:proofErr w:type="spellEnd"/>
+      <w:r>
+        <w:rPr>
+          <w:sz w:val="18"/>
+          <w:szCs w:val="18"/>
+        </w:rPr>
+        <w:t xml:space="preserve">  </w:t>
+      </w:r>
+      <w:proofErr w:type="spellStart"/>
+      <w:r>
+        <w:rPr>
+          <w:sz w:val="18"/>
+          <w:szCs w:val="18"/>
+        </w:rPr>
+        <w:t>lineEnding</w:t>
+      </w:r>
+      <w:proofErr w:type="spellEnd"/>
+      <w:r>
+        <w:rPr>
+          <w:sz w:val="18"/>
+          <w:szCs w:val="18"/>
+        </w:rPr>
+        <w:t>)*)</w:t>
+      </w:r>
+    </w:p>
+    <w:p>
+      <w:pPr>
+        <w:pStyle w:val="codeInText"/>
+        <w:rPr>
+          <w:sz w:val="18"/>
+          <w:szCs w:val="18"/>
+        </w:rPr>
+      </w:pPr>
+    </w:p>
+    <w:p>
+      <w:pPr>
+        <w:pStyle w:val="codeInText"/>
+        <w:rPr>
+          <w:sz w:val="18"/>
+          <w:szCs w:val="18"/>
+        </w:rPr>
+      </w:pPr>
+      <w:proofErr w:type="gramStart"/>
+      <w:r>
+        <w:rPr>
+          <w:sz w:val="18"/>
+          <w:szCs w:val="18"/>
+        </w:rPr>
+        <w:t>program ::=</w:t>
+      </w:r>
+      <w:proofErr w:type="gramEnd"/>
+      <w:r>
+        <w:rPr>
+          <w:sz w:val="18"/>
+          <w:szCs w:val="18"/>
+        </w:rPr>
+        <w:t xml:space="preserve"> 'begin' (statement)* 'end'</w:t>
+      </w:r>
+    </w:p>
+    <w:p>
+      <w:r>
+        <w:t xml:space="preserve">This can be rendered into a “railroad” diagram that shows the language syntax. </w:t>
+      </w:r>
+    </w:p>
+    <w:p/>
+    <w:p>
+      <w:r>
+        <w:rPr>
+          <w:noProof/>
+        </w:rPr>
+        <w:lastRenderedPageBreak/>
+        <w:drawing>
+          <wp:inline distT="0" distB="0" distL="0" distR="0" wp14:anchorId="14244720" wp14:editId="00E3B516">
+            <wp:extent cx="6569075" cy="5813425"/>
+            <wp:effectExtent l="0" t="0" r="3175" b="0"/>
+            <wp:docPr id="1159961049" name="Picture 1"/>
+            <wp:cNvGraphicFramePr>
+              <a:graphicFrameLocks xmlns:a="http://schemas.openxmlformats.org/drawingml/2006/main" noChangeAspect="1"/>
+            </wp:cNvGraphicFramePr>
+            <a:graphic xmlns:a="http://schemas.openxmlformats.org/drawingml/2006/main">
+              <a:graphicData uri="http://schemas.openxmlformats.org/drawingml/2006/picture">
+                <pic:pic xmlns:pic="http://schemas.openxmlformats.org/drawingml/2006/picture">
+                  <pic:nvPicPr>
+                    <pic:cNvPr id="0" name="Picture 1"/>
+                    <pic:cNvPicPr>
+                      <a:picLocks noChangeAspect="1" noChangeArrowheads="1"/>
+                    </pic:cNvPicPr>
+                  </pic:nvPicPr>
+                  <pic:blipFill>
+                    <a:blip r:embed="rId11">
+                      <a:extLst>
+                        <a:ext uri="{28A0092B-C50C-407E-A947-70E740481C1C}">
+                          <a14:useLocalDpi xmlns:a14="http://schemas.microsoft.com/office/drawing/2010/main" val="0"/>
+                        </a:ext>
+                      </a:extLst>
+                    </a:blip>
+                    <a:srcRect/>
+                    <a:stretch>
+                      <a:fillRect/>
+                    </a:stretch>
+                  </pic:blipFill>
+                  <pic:spPr bwMode="auto">
+                    <a:xfrm>
+                      <a:off x="0" y="0"/>
+                      <a:ext cx="6569075" cy="5813425"/>
+                    </a:xfrm>
+                    <a:prstGeom prst="rect">
+                      <a:avLst/>
+                    </a:prstGeom>
+                    <a:noFill/>
+                    <a:ln>
+                      <a:noFill/>
+                    </a:ln>
+                  </pic:spPr>
+                </pic:pic>
+              </a:graphicData>
+            </a:graphic>
+          </wp:inline>
+        </w:drawing>
+      </w:r>
+    </w:p>
     <w:p/>
     <w:sectPr>
-      <w:footerReference w:type="default" r:id="rId11"/>
+      <w:footerReference w:type="default" r:id="rId12"/>
       <w:pgSz w:w="11906" w:h="16838"/>
       <w:pgMar w:top="993" w:right="707" w:bottom="1440" w:left="851" w:header="708" w:footer="708" w:gutter="0"/>
       <w:cols w:space="708"/>
@@ -10563,7 +12271,7 @@
 </file>
 
 <file path=word/endnotes.xml><?xml version="1.0" encoding="utf-8"?>
-<w:endnotes xmlns:wpc="http://schemas.microsoft.com/office/word/2010/wordprocessingCanvas" xmlns:cx="http://schemas.microsoft.com/office/drawing/2014/chartex" xmlns:cx1="http://schemas.microsoft.com/office/drawing/2015/9/8/chartex" xmlns:cx2="http://schemas.microsoft.com/office/drawing/2015/10/21/chartex" xmlns:cx3="http://schemas.microsoft.com/office/drawing/2016/5/9/chartex" xmlns:cx4="http://schemas.microsoft.com/office/drawing/2016/5/10/chartex" xmlns:cx5="http://schemas.microsoft.com/office/drawing/2016/5/11/chartex" xmlns:cx6="http://schemas.microsoft.com/office/drawing/2016/5/12/chartex" xmlns:cx7="http://schemas.microsoft.com/office/drawing/2016/5/13/chartex" xmlns:cx8="http://schemas.microsoft.com/office/drawing/2016/5/14/chartex" xmlns:mc="http://schemas.openxmlformats.org/markup-compatibility/2006" xmlns:aink="http://schemas.microsoft.com/office/drawing/2016/ink" xmlns:am3d="http://schemas.microsoft.com/office/drawing/2017/model3d" xmlns:o="urn:schemas-microsoft-com:office:office" xmlns:r="http://schemas.openxmlformats.org/officeDocument/2006/relationships" xmlns:m="http://schemas.openxmlformats.org/officeDocument/2006/math" xmlns:v="urn:schemas-microsoft-com:vml" xmlns:wp14="http://schemas.microsoft.com/office/word/2010/wordprocessingDrawing" xmlns:wp="http://schemas.openxmlformats.org/drawingml/2006/wordprocessingDrawing" xmlns:w10="urn:schemas-microsoft-com:office:word" xmlns:w="http://schemas.openxmlformats.org/wordprocessingml/2006/main" xmlns:w14="http://schemas.microsoft.com/office/word/2010/wordml" xmlns:w15="http://schemas.microsoft.com/office/word/2012/wordml" xmlns:w16cid="http://schemas.microsoft.com/office/word/2016/wordml/cid" xmlns:w16se="http://schemas.microsoft.com/office/word/2015/wordml/symex" xmlns:wpg="http://schemas.microsoft.com/office/word/2010/wordprocessingGroup" xmlns:wpi="http://schemas.microsoft.com/office/word/2010/wordprocessingInk" xmlns:wne="http://schemas.microsoft.com/office/word/2006/wordml" xmlns:wps="http://schemas.microsoft.com/office/word/2010/wordprocessingShape" mc:Ignorable="w14 w15 w16se w16cid wp14">
+<w:endnotes xmlns:wpc="http://schemas.microsoft.com/office/word/2010/wordprocessingCanvas" xmlns:cx="http://schemas.microsoft.com/office/drawing/2014/chartex" xmlns:cx1="http://schemas.microsoft.com/office/drawing/2015/9/8/chartex" xmlns:cx2="http://schemas.microsoft.com/office/drawing/2015/10/21/chartex" xmlns:cx3="http://schemas.microsoft.com/office/drawing/2016/5/9/chartex" xmlns:cx4="http://schemas.microsoft.com/office/drawing/2016/5/10/chartex" xmlns:cx5="http://schemas.microsoft.com/office/drawing/2016/5/11/chartex" xmlns:cx6="http://schemas.microsoft.com/office/drawing/2016/5/12/chartex" xmlns:cx7="http://schemas.microsoft.com/office/drawing/2016/5/13/chartex" xmlns:cx8="http://schemas.microsoft.com/office/drawing/2016/5/14/chartex" xmlns:mc="http://schemas.openxmlformats.org/markup-compatibility/2006" xmlns:aink="http://schemas.microsoft.com/office/drawing/2016/ink" xmlns:am3d="http://schemas.microsoft.com/office/drawing/2017/model3d" xmlns:o="urn:schemas-microsoft-com:office:office" xmlns:oel="http://schemas.microsoft.com/office/2019/extlst" xmlns:r="http://schemas.openxmlformats.org/officeDocument/2006/relationships" xmlns:m="http://schemas.openxmlformats.org/officeDocument/2006/math" xmlns:v="urn:schemas-microsoft-com:vml" xmlns:wp14="http://schemas.microsoft.com/office/word/2010/wordprocessingDrawing" xmlns:wp="http://schemas.openxmlformats.org/drawingml/2006/wordprocessingDrawing" xmlns:w10="urn:schemas-microsoft-com:office:word" xmlns:w="http://schemas.openxmlformats.org/wordprocessingml/2006/main" xmlns:w14="http://schemas.microsoft.com/office/word/2010/wordml" xmlns:w15="http://schemas.microsoft.com/office/word/2012/wordml" xmlns:w16cex="http://schemas.microsoft.com/office/word/2018/wordml/cex" xmlns:w16cid="http://schemas.microsoft.com/office/word/2016/wordml/cid" xmlns:w16="http://schemas.microsoft.com/office/word/2018/wordml" xmlns:w16sdtdh="http://schemas.microsoft.com/office/word/2020/wordml/sdtdatahash" xmlns:w16se="http://schemas.microsoft.com/office/word/2015/wordml/symex" xmlns:wpg="http://schemas.microsoft.com/office/word/2010/wordprocessingGroup" xmlns:wpi="http://schemas.microsoft.com/office/word/2010/wordprocessingInk" xmlns:wne="http://schemas.microsoft.com/office/word/2006/wordml" xmlns:wps="http://schemas.microsoft.com/office/word/2010/wordprocessingShape" mc:Ignorable="w14 w15 w16se w16cid w16 w16cex w16sdtdh wp14">
   <w:endnote w:type="separator" w:id="-1">
     <w:p>
       <w:pPr>
@@ -10588,7 +12296,7 @@
 </file>
 
 <file path=word/footer1.xml><?xml version="1.0" encoding="utf-8"?>
-<w:ftr xmlns:wpc="http://schemas.microsoft.com/office/word/2010/wordprocessingCanvas" xmlns:cx="http://schemas.microsoft.com/office/drawing/2014/chartex" xmlns:cx1="http://schemas.microsoft.com/office/drawing/2015/9/8/chartex" xmlns:cx2="http://schemas.microsoft.com/office/drawing/2015/10/21/chartex" xmlns:cx3="http://schemas.microsoft.com/office/drawing/2016/5/9/chartex" xmlns:cx4="http://schemas.microsoft.com/office/drawing/2016/5/10/chartex" xmlns:cx5="http://schemas.microsoft.com/office/drawing/2016/5/11/chartex" xmlns:cx6="http://schemas.microsoft.com/office/drawing/2016/5/12/chartex" xmlns:cx7="http://schemas.microsoft.com/office/drawing/2016/5/13/chartex" xmlns:cx8="http://schemas.microsoft.com/office/drawing/2016/5/14/chartex" xmlns:mc="http://schemas.openxmlformats.org/markup-compatibility/2006" xmlns:aink="http://schemas.microsoft.com/office/drawing/2016/ink" xmlns:am3d="http://schemas.microsoft.com/office/drawing/2017/model3d" xmlns:o="urn:schemas-microsoft-com:office:office" xmlns:r="http://schemas.openxmlformats.org/officeDocument/2006/relationships" xmlns:m="http://schemas.openxmlformats.org/officeDocument/2006/math" xmlns:v="urn:schemas-microsoft-com:vml" xmlns:wp14="http://schemas.microsoft.com/office/word/2010/wordprocessingDrawing" xmlns:wp="http://schemas.openxmlformats.org/drawingml/2006/wordprocessingDrawing" xmlns:w10="urn:schemas-microsoft-com:office:word" xmlns:w="http://schemas.openxmlformats.org/wordprocessingml/2006/main" xmlns:w14="http://schemas.microsoft.com/office/word/2010/wordml" xmlns:w15="http://schemas.microsoft.com/office/word/2012/wordml" xmlns:w16cid="http://schemas.microsoft.com/office/word/2016/wordml/cid" xmlns:w16se="http://schemas.microsoft.com/office/word/2015/wordml/symex" xmlns:wpg="http://schemas.microsoft.com/office/word/2010/wordprocessingGroup" xmlns:wpi="http://schemas.microsoft.com/office/word/2010/wordprocessingInk" xmlns:wne="http://schemas.microsoft.com/office/word/2006/wordml" xmlns:wps="http://schemas.microsoft.com/office/word/2010/wordprocessingShape" mc:Ignorable="w14 w15 w16se w16cid wp14">
+<w:ftr xmlns:wpc="http://schemas.microsoft.com/office/word/2010/wordprocessingCanvas" xmlns:cx="http://schemas.microsoft.com/office/drawing/2014/chartex" xmlns:cx1="http://schemas.microsoft.com/office/drawing/2015/9/8/chartex" xmlns:cx2="http://schemas.microsoft.com/office/drawing/2015/10/21/chartex" xmlns:cx3="http://schemas.microsoft.com/office/drawing/2016/5/9/chartex" xmlns:cx4="http://schemas.microsoft.com/office/drawing/2016/5/10/chartex" xmlns:cx5="http://schemas.microsoft.com/office/drawing/2016/5/11/chartex" xmlns:cx6="http://schemas.microsoft.com/office/drawing/2016/5/12/chartex" xmlns:cx7="http://schemas.microsoft.com/office/drawing/2016/5/13/chartex" xmlns:cx8="http://schemas.microsoft.com/office/drawing/2016/5/14/chartex" xmlns:mc="http://schemas.openxmlformats.org/markup-compatibility/2006" xmlns:aink="http://schemas.microsoft.com/office/drawing/2016/ink" xmlns:am3d="http://schemas.microsoft.com/office/drawing/2017/model3d" xmlns:o="urn:schemas-microsoft-com:office:office" xmlns:oel="http://schemas.microsoft.com/office/2019/extlst" xmlns:r="http://schemas.openxmlformats.org/officeDocument/2006/relationships" xmlns:m="http://schemas.openxmlformats.org/officeDocument/2006/math" xmlns:v="urn:schemas-microsoft-com:vml" xmlns:wp14="http://schemas.microsoft.com/office/word/2010/wordprocessingDrawing" xmlns:wp="http://schemas.openxmlformats.org/drawingml/2006/wordprocessingDrawing" xmlns:w10="urn:schemas-microsoft-com:office:word" xmlns:w="http://schemas.openxmlformats.org/wordprocessingml/2006/main" xmlns:w14="http://schemas.microsoft.com/office/word/2010/wordml" xmlns:w15="http://schemas.microsoft.com/office/word/2012/wordml" xmlns:w16cex="http://schemas.microsoft.com/office/word/2018/wordml/cex" xmlns:w16cid="http://schemas.microsoft.com/office/word/2016/wordml/cid" xmlns:w16="http://schemas.microsoft.com/office/word/2018/wordml" xmlns:w16sdtdh="http://schemas.microsoft.com/office/word/2020/wordml/sdtdatahash" xmlns:w16se="http://schemas.microsoft.com/office/word/2015/wordml/symex" xmlns:wpg="http://schemas.microsoft.com/office/word/2010/wordprocessingGroup" xmlns:wpi="http://schemas.microsoft.com/office/word/2010/wordprocessingInk" xmlns:wne="http://schemas.microsoft.com/office/word/2006/wordml" xmlns:wps="http://schemas.microsoft.com/office/word/2010/wordprocessingShape" mc:Ignorable="w14 w15 w16se w16cid w16 w16cex w16sdtdh wp14">
   <w:sdt>
     <w:sdtPr>
       <w:id w:val="-1831513753"/>
@@ -10641,7 +12349,7 @@
 </file>
 
 <file path=word/footnotes.xml><?xml version="1.0" encoding="utf-8"?>
-<w:footnotes xmlns:wpc="http://schemas.microsoft.com/office/word/2010/wordprocessingCanvas" xmlns:cx="http://schemas.microsoft.com/office/drawing/2014/chartex" xmlns:cx1="http://schemas.microsoft.com/office/drawing/2015/9/8/chartex" xmlns:cx2="http://schemas.microsoft.com/office/drawing/2015/10/21/chartex" xmlns:cx3="http://schemas.microsoft.com/office/drawing/2016/5/9/chartex" xmlns:cx4="http://schemas.microsoft.com/office/drawing/2016/5/10/chartex" xmlns:cx5="http://schemas.microsoft.com/office/drawing/2016/5/11/chartex" xmlns:cx6="http://schemas.microsoft.com/office/drawing/2016/5/12/chartex" xmlns:cx7="http://schemas.microsoft.com/office/drawing/2016/5/13/chartex" xmlns:cx8="http://schemas.microsoft.com/office/drawing/2016/5/14/chartex" xmlns:mc="http://schemas.openxmlformats.org/markup-compatibility/2006" xmlns:aink="http://schemas.microsoft.com/office/drawing/2016/ink" xmlns:am3d="http://schemas.microsoft.com/office/drawing/2017/model3d" xmlns:o="urn:schemas-microsoft-com:office:office" xmlns:r="http://schemas.openxmlformats.org/officeDocument/2006/relationships" xmlns:m="http://schemas.openxmlformats.org/officeDocument/2006/math" xmlns:v="urn:schemas-microsoft-com:vml" xmlns:wp14="http://schemas.microsoft.com/office/word/2010/wordprocessingDrawing" xmlns:wp="http://schemas.openxmlformats.org/drawingml/2006/wordprocessingDrawing" xmlns:w10="urn:schemas-microsoft-com:office:word" xmlns:w="http://schemas.openxmlformats.org/wordprocessingml/2006/main" xmlns:w14="http://schemas.microsoft.com/office/word/2010/wordml" xmlns:w15="http://schemas.microsoft.com/office/word/2012/wordml" xmlns:w16cid="http://schemas.microsoft.com/office/word/2016/wordml/cid" xmlns:w16se="http://schemas.microsoft.com/office/word/2015/wordml/symex" xmlns:wpg="http://schemas.microsoft.com/office/word/2010/wordprocessingGroup" xmlns:wpi="http://schemas.microsoft.com/office/word/2010/wordprocessingInk" xmlns:wne="http://schemas.microsoft.com/office/word/2006/wordml" xmlns:wps="http://schemas.microsoft.com/office/word/2010/wordprocessingShape" mc:Ignorable="w14 w15 w16se w16cid wp14">
+<w:footnotes xmlns:wpc="http://schemas.microsoft.com/office/word/2010/wordprocessingCanvas" xmlns:cx="http://schemas.microsoft.com/office/drawing/2014/chartex" xmlns:cx1="http://schemas.microsoft.com/office/drawing/2015/9/8/chartex" xmlns:cx2="http://schemas.microsoft.com/office/drawing/2015/10/21/chartex" xmlns:cx3="http://schemas.microsoft.com/office/drawing/2016/5/9/chartex" xmlns:cx4="http://schemas.microsoft.com/office/drawing/2016/5/10/chartex" xmlns:cx5="http://schemas.microsoft.com/office/drawing/2016/5/11/chartex" xmlns:cx6="http://schemas.microsoft.com/office/drawing/2016/5/12/chartex" xmlns:cx7="http://schemas.microsoft.com/office/drawing/2016/5/13/chartex" xmlns:cx8="http://schemas.microsoft.com/office/drawing/2016/5/14/chartex" xmlns:mc="http://schemas.openxmlformats.org/markup-compatibility/2006" xmlns:aink="http://schemas.microsoft.com/office/drawing/2016/ink" xmlns:am3d="http://schemas.microsoft.com/office/drawing/2017/model3d" xmlns:o="urn:schemas-microsoft-com:office:office" xmlns:oel="http://schemas.microsoft.com/office/2019/extlst" xmlns:r="http://schemas.openxmlformats.org/officeDocument/2006/relationships" xmlns:m="http://schemas.openxmlformats.org/officeDocument/2006/math" xmlns:v="urn:schemas-microsoft-com:vml" xmlns:wp14="http://schemas.microsoft.com/office/word/2010/wordprocessingDrawing" xmlns:wp="http://schemas.openxmlformats.org/drawingml/2006/wordprocessingDrawing" xmlns:w10="urn:schemas-microsoft-com:office:word" xmlns:w="http://schemas.openxmlformats.org/wordprocessingml/2006/main" xmlns:w14="http://schemas.microsoft.com/office/word/2010/wordml" xmlns:w15="http://schemas.microsoft.com/office/word/2012/wordml" xmlns:w16cex="http://schemas.microsoft.com/office/word/2018/wordml/cex" xmlns:w16cid="http://schemas.microsoft.com/office/word/2016/wordml/cid" xmlns:w16="http://schemas.microsoft.com/office/word/2018/wordml" xmlns:w16sdtdh="http://schemas.microsoft.com/office/word/2020/wordml/sdtdatahash" xmlns:w16se="http://schemas.microsoft.com/office/word/2015/wordml/symex" xmlns:wpg="http://schemas.microsoft.com/office/word/2010/wordprocessingGroup" xmlns:wpi="http://schemas.microsoft.com/office/word/2010/wordprocessingInk" xmlns:wne="http://schemas.microsoft.com/office/word/2006/wordml" xmlns:wps="http://schemas.microsoft.com/office/word/2010/wordprocessingShape" mc:Ignorable="w14 w15 w16se w16cid w16 w16cex w16sdtdh wp14">
   <w:footnote w:type="separator" w:id="-1">
     <w:p>
       <w:pPr>
@@ -10666,7 +12374,7 @@
 </file>
 
 <file path=word/numbering.xml><?xml version="1.0" encoding="utf-8"?>
-<w:numbering xmlns:wpc="http://schemas.microsoft.com/office/word/2010/wordprocessingCanvas" xmlns:cx="http://schemas.microsoft.com/office/drawing/2014/chartex" xmlns:cx1="http://schemas.microsoft.com/office/drawing/2015/9/8/chartex" xmlns:cx2="http://schemas.microsoft.com/office/drawing/2015/10/21/chartex" xmlns:cx3="http://schemas.microsoft.com/office/drawing/2016/5/9/chartex" xmlns:cx4="http://schemas.microsoft.com/office/drawing/2016/5/10/chartex" xmlns:cx5="http://schemas.microsoft.com/office/drawing/2016/5/11/chartex" xmlns:cx6="http://schemas.microsoft.com/office/drawing/2016/5/12/chartex" xmlns:cx7="http://schemas.microsoft.com/office/drawing/2016/5/13/chartex" xmlns:cx8="http://schemas.microsoft.com/office/drawing/2016/5/14/chartex" xmlns:mc="http://schemas.openxmlformats.org/markup-compatibility/2006" xmlns:aink="http://schemas.microsoft.com/office/drawing/2016/ink" xmlns:am3d="http://schemas.microsoft.com/office/drawing/2017/model3d" xmlns:o="urn:schemas-microsoft-com:office:office" xmlns:r="http://schemas.openxmlformats.org/officeDocument/2006/relationships" xmlns:m="http://schemas.openxmlformats.org/officeDocument/2006/math" xmlns:v="urn:schemas-microsoft-com:vml" xmlns:wp14="http://schemas.microsoft.com/office/word/2010/wordprocessingDrawing" xmlns:wp="http://schemas.openxmlformats.org/drawingml/2006/wordprocessingDrawing" xmlns:w10="urn:schemas-microsoft-com:office:word" xmlns:w="http://schemas.openxmlformats.org/wordprocessingml/2006/main" xmlns:w14="http://schemas.microsoft.com/office/word/2010/wordml" xmlns:w15="http://schemas.microsoft.com/office/word/2012/wordml" xmlns:w16cid="http://schemas.microsoft.com/office/word/2016/wordml/cid" xmlns:w16se="http://schemas.microsoft.com/office/word/2015/wordml/symex" xmlns:wpg="http://schemas.microsoft.com/office/word/2010/wordprocessingGroup" xmlns:wpi="http://schemas.microsoft.com/office/word/2010/wordprocessingInk" xmlns:wne="http://schemas.microsoft.com/office/word/2006/wordml" xmlns:wps="http://schemas.microsoft.com/office/word/2010/wordprocessingShape" mc:Ignorable="w14 w15 w16se w16cid wp14">
+<w:numbering xmlns:wpc="http://schemas.microsoft.com/office/word/2010/wordprocessingCanvas" xmlns:cx="http://schemas.microsoft.com/office/drawing/2014/chartex" xmlns:cx1="http://schemas.microsoft.com/office/drawing/2015/9/8/chartex" xmlns:cx2="http://schemas.microsoft.com/office/drawing/2015/10/21/chartex" xmlns:cx3="http://schemas.microsoft.com/office/drawing/2016/5/9/chartex" xmlns:cx4="http://schemas.microsoft.com/office/drawing/2016/5/10/chartex" xmlns:cx5="http://schemas.microsoft.com/office/drawing/2016/5/11/chartex" xmlns:cx6="http://schemas.microsoft.com/office/drawing/2016/5/12/chartex" xmlns:cx7="http://schemas.microsoft.com/office/drawing/2016/5/13/chartex" xmlns:cx8="http://schemas.microsoft.com/office/drawing/2016/5/14/chartex" xmlns:mc="http://schemas.openxmlformats.org/markup-compatibility/2006" xmlns:aink="http://schemas.microsoft.com/office/drawing/2016/ink" xmlns:am3d="http://schemas.microsoft.com/office/drawing/2017/model3d" xmlns:o="urn:schemas-microsoft-com:office:office" xmlns:oel="http://schemas.microsoft.com/office/2019/extlst" xmlns:r="http://schemas.openxmlformats.org/officeDocument/2006/relationships" xmlns:m="http://schemas.openxmlformats.org/officeDocument/2006/math" xmlns:v="urn:schemas-microsoft-com:vml" xmlns:wp14="http://schemas.microsoft.com/office/word/2010/wordprocessingDrawing" xmlns:wp="http://schemas.openxmlformats.org/drawingml/2006/wordprocessingDrawing" xmlns:w10="urn:schemas-microsoft-com:office:word" xmlns:w="http://schemas.openxmlformats.org/wordprocessingml/2006/main" xmlns:w14="http://schemas.microsoft.com/office/word/2010/wordml" xmlns:w15="http://schemas.microsoft.com/office/word/2012/wordml" xmlns:w16cex="http://schemas.microsoft.com/office/word/2018/wordml/cex" xmlns:w16cid="http://schemas.microsoft.com/office/word/2016/wordml/cid" xmlns:w16="http://schemas.microsoft.com/office/word/2018/wordml" xmlns:w16sdtdh="http://schemas.microsoft.com/office/word/2020/wordml/sdtdatahash" xmlns:w16se="http://schemas.microsoft.com/office/word/2015/wordml/symex" xmlns:wpg="http://schemas.microsoft.com/office/word/2010/wordprocessingGroup" xmlns:wpi="http://schemas.microsoft.com/office/word/2010/wordprocessingInk" xmlns:wne="http://schemas.microsoft.com/office/word/2006/wordml" xmlns:wps="http://schemas.microsoft.com/office/word/2010/wordprocessingShape" mc:Ignorable="w14 w15 w16se w16cid w16 w16cex w16sdtdh wp14">
   <w:abstractNum w:abstractNumId="0" w15:restartNumberingAfterBreak="0">
     <w:nsid w:val="300A3EBC"/>
     <w:multiLevelType w:val="hybridMultilevel"/>
@@ -11006,20 +12714,20 @@
       </w:rPr>
     </w:lvl>
   </w:abstractNum>
-  <w:num w:numId="1">
+  <w:num w:numId="1" w16cid:durableId="1991472828">
     <w:abstractNumId w:val="1"/>
   </w:num>
-  <w:num w:numId="2">
+  <w:num w:numId="2" w16cid:durableId="794100556">
     <w:abstractNumId w:val="2"/>
   </w:num>
-  <w:num w:numId="3">
+  <w:num w:numId="3" w16cid:durableId="171727501">
     <w:abstractNumId w:val="0"/>
   </w:num>
 </w:numbering>
 </file>
 
 <file path=word/styles.xml><?xml version="1.0" encoding="utf-8"?>
-<w:styles xmlns:mc="http://schemas.openxmlformats.org/markup-compatibility/2006" xmlns:r="http://schemas.openxmlformats.org/officeDocument/2006/relationships" xmlns:w="http://schemas.openxmlformats.org/wordprocessingml/2006/main" xmlns:w14="http://schemas.microsoft.com/office/word/2010/wordml" xmlns:w15="http://schemas.microsoft.com/office/word/2012/wordml" xmlns:w16cid="http://schemas.microsoft.com/office/word/2016/wordml/cid" xmlns:w16se="http://schemas.microsoft.com/office/word/2015/wordml/symex" mc:Ignorable="w14 w15 w16se w16cid">
+<w:styles xmlns:mc="http://schemas.openxmlformats.org/markup-compatibility/2006" xmlns:r="http://schemas.openxmlformats.org/officeDocument/2006/relationships" xmlns:w="http://schemas.openxmlformats.org/wordprocessingml/2006/main" xmlns:w14="http://schemas.microsoft.com/office/word/2010/wordml" xmlns:w15="http://schemas.microsoft.com/office/word/2012/wordml" xmlns:w16cex="http://schemas.microsoft.com/office/word/2018/wordml/cex" xmlns:w16cid="http://schemas.microsoft.com/office/word/2016/wordml/cid" xmlns:w16="http://schemas.microsoft.com/office/word/2018/wordml" xmlns:w16sdtdh="http://schemas.microsoft.com/office/word/2020/wordml/sdtdatahash" xmlns:w16se="http://schemas.microsoft.com/office/word/2015/wordml/symex" mc:Ignorable="w14 w15 w16se w16cid w16 w16cex w16sdtdh">
   <w:docDefaults>
     <w:rPrDefault>
       <w:rPr>
@@ -11035,7 +12743,7 @@
       </w:pPr>
     </w:pPrDefault>
   </w:docDefaults>
-  <w:latentStyles w:defLockedState="0" w:defUIPriority="99" w:defSemiHidden="0" w:defUnhideWhenUsed="0" w:defQFormat="0" w:count="375">
+  <w:latentStyles w:defLockedState="0" w:defUIPriority="99" w:defSemiHidden="0" w:defUnhideWhenUsed="0" w:defQFormat="0" w:count="376">
     <w:lsdException w:name="Normal" w:uiPriority="0" w:qFormat="1"/>
     <w:lsdException w:name="heading 1" w:uiPriority="9" w:qFormat="1"/>
     <w:lsdException w:name="heading 2" w:semiHidden="1" w:uiPriority="9" w:unhideWhenUsed="1" w:qFormat="1"/>
@@ -11411,6 +13119,7 @@
     <w:lsdException w:name="Smart Hyperlink" w:semiHidden="1" w:unhideWhenUsed="1"/>
     <w:lsdException w:name="Hashtag" w:semiHidden="1" w:unhideWhenUsed="1"/>
     <w:lsdException w:name="Unresolved Mention" w:semiHidden="1" w:unhideWhenUsed="1"/>
+    <w:lsdException w:name="Smart Link" w:semiHidden="1" w:unhideWhenUsed="1"/>
   </w:latentStyles>
   <w:style w:type="paragraph" w:default="1" w:styleId="Normal">
     <w:name w:val="Normal"/>

</xml_diff>